<commit_message>
Teknisen määrittelyn kieliasua ja oikeinkirjoitusta paranneltu
</commit_message>
<xml_diff>
--- a/requirements/tekninenmaarittely.docx
+++ b/requirements/tekninenmaarittely.docx
@@ -1,6 +1,6 @@
 
 <file path=word/document.xml><?xml version="1.0" encoding="utf-8"?>
-<w:document xmlns:wpc="http://schemas.microsoft.com/office/word/2010/wordprocessingCanvas" xmlns:cx="http://schemas.microsoft.com/office/drawing/2014/chartex" xmlns:cx1="http://schemas.microsoft.com/office/drawing/2015/9/8/chartex" xmlns:mc="http://schemas.openxmlformats.org/markup-compatibility/2006" xmlns:o="urn:schemas-microsoft-com:office:office" xmlns:r="http://schemas.openxmlformats.org/officeDocument/2006/relationships" xmlns:m="http://schemas.openxmlformats.org/officeDocument/2006/math" xmlns:v="urn:schemas-microsoft-com:vml" xmlns:wp14="http://schemas.microsoft.com/office/word/2010/wordprocessingDrawing" xmlns:wp="http://schemas.openxmlformats.org/drawingml/2006/wordprocessingDrawing" xmlns:w10="urn:schemas-microsoft-com:office:word" xmlns:w="http://schemas.openxmlformats.org/wordprocessingml/2006/main" xmlns:w14="http://schemas.microsoft.com/office/word/2010/wordml" xmlns:w15="http://schemas.microsoft.com/office/word/2012/wordml" xmlns:w16se="http://schemas.microsoft.com/office/word/2015/wordml/symex" xmlns:wpg="http://schemas.microsoft.com/office/word/2010/wordprocessingGroup" xmlns:wpi="http://schemas.microsoft.com/office/word/2010/wordprocessingInk" xmlns:wne="http://schemas.microsoft.com/office/word/2006/wordml" xmlns:wps="http://schemas.microsoft.com/office/word/2010/wordprocessingShape" mc:Ignorable="w14 w15 w16se wp14">
+<w:document xmlns:wpc="http://schemas.microsoft.com/office/word/2010/wordprocessingCanvas" xmlns:mc="http://schemas.openxmlformats.org/markup-compatibility/2006" xmlns:o="urn:schemas-microsoft-com:office:office" xmlns:r="http://schemas.openxmlformats.org/officeDocument/2006/relationships" xmlns:m="http://schemas.openxmlformats.org/officeDocument/2006/math" xmlns:v="urn:schemas-microsoft-com:vml" xmlns:wp14="http://schemas.microsoft.com/office/word/2010/wordprocessingDrawing" xmlns:wp="http://schemas.openxmlformats.org/drawingml/2006/wordprocessingDrawing" xmlns:w10="urn:schemas-microsoft-com:office:word" xmlns:w="http://schemas.openxmlformats.org/wordprocessingml/2006/main" xmlns:w14="http://schemas.microsoft.com/office/word/2010/wordml" xmlns:w15="http://schemas.microsoft.com/office/word/2012/wordml" xmlns:wpg="http://schemas.microsoft.com/office/word/2010/wordprocessingGroup" xmlns:wpi="http://schemas.microsoft.com/office/word/2010/wordprocessingInk" xmlns:wne="http://schemas.microsoft.com/office/word/2006/wordml" xmlns:wps="http://schemas.microsoft.com/office/word/2010/wordprocessingShape" mc:Ignorable="w14 w15 wp14">
   <w:body>
     <w:p>
       <w:pPr>
@@ -33,7 +33,7 @@
                     </pic:cNvPicPr>
                   </pic:nvPicPr>
                   <pic:blipFill>
-                    <a:blip r:embed="rId7" cstate="print">
+                    <a:blip r:embed="rId8" cstate="print">
                       <a:extLst>
                         <a:ext uri="{28A0092B-C50C-407E-A947-70E740481C1C}">
                           <a14:useLocalDpi xmlns:a14="http://schemas.microsoft.com/office/drawing/2010/main" val="0"/>
@@ -177,7 +177,7 @@
         </w:numPr>
       </w:pPr>
       <w:r>
-        <w:t>versio 0.1</w:t>
+        <w:t>versio 0.2</w:t>
       </w:r>
     </w:p>
     <w:p>
@@ -278,6 +278,12 @@
               </w:rPr>
               <w:t>TITE</w:t>
             </w:r>
+            <w:r>
+              <w:rPr>
+                <w:lang w:val="fi-FI"/>
+              </w:rPr>
+              <w:t>/TIKO</w:t>
+            </w:r>
           </w:p>
         </w:tc>
         <w:tc>
@@ -299,25 +305,7 @@
               <w:rPr>
                 <w:lang w:val="fi-FI"/>
               </w:rPr>
-              <w:t>LTT60</w:t>
-            </w:r>
-            <w:r>
-              <w:rPr>
-                <w:lang w:val="fi-FI"/>
-              </w:rPr>
-              <w:t>47</w:t>
-            </w:r>
-            <w:r>
-              <w:rPr>
-                <w:lang w:val="fi-FI"/>
-              </w:rPr>
-              <w:t xml:space="preserve"> </w:t>
-            </w:r>
-            <w:r>
-              <w:rPr>
-                <w:lang w:val="fi-FI"/>
-              </w:rPr>
-              <w:t>ICT-palveluprojekti</w:t>
+              <w:t>Ohjelmistojen määrittely ja suunnittelu LTP7030</w:t>
             </w:r>
           </w:p>
         </w:tc>
@@ -394,7 +382,19 @@
               <w:rPr>
                 <w:lang w:val="fi-FI"/>
               </w:rPr>
-              <w:t xml:space="preserve">           Jussi Hukkanen ()</w:t>
+              <w:t xml:space="preserve">           Jussi Hukkanen (</w:t>
+            </w:r>
+            <w:r>
+              <w:rPr>
+                <w:lang w:val="fi-FI"/>
+              </w:rPr>
+              <w:t>1500646</w:t>
+            </w:r>
+            <w:r>
+              <w:rPr>
+                <w:lang w:val="fi-FI"/>
+              </w:rPr>
+              <w:t>)</w:t>
             </w:r>
           </w:p>
         </w:tc>
@@ -415,6 +415,7 @@
                 <w:lang w:val="fi-FI"/>
               </w:rPr>
             </w:pPr>
+            <w:proofErr w:type="gramStart"/>
             <w:r>
               <w:rPr>
                 <w:lang w:val="fi-FI"/>
@@ -451,6 +452,7 @@
               </w:rPr>
               <w:t>7</w:t>
             </w:r>
+            <w:proofErr w:type="gramEnd"/>
           </w:p>
         </w:tc>
       </w:tr>
@@ -559,6 +561,7 @@
                 <w:lang w:val="fi-FI"/>
               </w:rPr>
             </w:pPr>
+            <w:proofErr w:type="gramStart"/>
             <w:r>
               <w:rPr>
                 <w:lang w:val="fi-FI"/>
@@ -569,7 +572,13 @@
               <w:rPr>
                 <w:lang w:val="fi-FI"/>
               </w:rPr>
-              <w:t>14.3</w:t>
+              <w:t>17</w:t>
+            </w:r>
+            <w:r>
+              <w:rPr>
+                <w:lang w:val="fi-FI"/>
+              </w:rPr>
+              <w:t>.3</w:t>
             </w:r>
             <w:r>
               <w:rPr>
@@ -583,6 +592,7 @@
               </w:rPr>
               <w:t>7</w:t>
             </w:r>
+            <w:proofErr w:type="gramEnd"/>
           </w:p>
         </w:tc>
       </w:tr>
@@ -900,6 +910,7 @@
                 <w:lang w:val="fi-FI"/>
               </w:rPr>
             </w:pPr>
+            <w:proofErr w:type="gramStart"/>
             <w:r>
               <w:rPr>
                 <w:lang w:val="fi-FI"/>
@@ -930,6 +941,7 @@
               </w:rPr>
               <w:t>7</w:t>
             </w:r>
+            <w:proofErr w:type="gramEnd"/>
           </w:p>
         </w:tc>
         <w:tc>
@@ -964,18 +976,28 @@
                 <w:lang w:val="fi-FI"/>
               </w:rPr>
             </w:pPr>
+            <w:proofErr w:type="gramStart"/>
             <w:r>
               <w:rPr>
                 <w:lang w:val="fi-FI"/>
               </w:rPr>
               <w:t>Aloitettu dokumentin työstäminen.</w:t>
             </w:r>
+            <w:proofErr w:type="gramEnd"/>
             <w:r>
               <w:rPr>
                 <w:lang w:val="fi-FI"/>
               </w:rPr>
-              <w:t xml:space="preserve"> Dokumentin pohjan valmistelu.</w:t>
+              <w:t xml:space="preserve"> </w:t>
             </w:r>
+            <w:proofErr w:type="gramStart"/>
+            <w:r>
+              <w:rPr>
+                <w:lang w:val="fi-FI"/>
+              </w:rPr>
+              <w:t>Dokumentin pohjan valmistelu.</w:t>
+            </w:r>
+            <w:proofErr w:type="gramEnd"/>
           </w:p>
         </w:tc>
       </w:tr>
@@ -1070,11 +1092,18 @@
                 <w:lang w:val="fi-FI"/>
               </w:rPr>
             </w:pPr>
+            <w:proofErr w:type="gramStart"/>
             <w:r>
               <w:rPr>
                 <w:lang w:val="fi-FI"/>
               </w:rPr>
-              <w:t>14</w:t>
+              <w:t>1</w:t>
+            </w:r>
+            <w:r>
+              <w:rPr>
+                <w:lang w:val="fi-FI"/>
+              </w:rPr>
+              <w:t>7</w:t>
             </w:r>
             <w:r>
               <w:rPr>
@@ -1100,6 +1129,7 @@
               </w:rPr>
               <w:t>7</w:t>
             </w:r>
+            <w:proofErr w:type="gramEnd"/>
           </w:p>
         </w:tc>
         <w:tc>
@@ -1114,6 +1144,12 @@
                 <w:lang w:val="fi-FI"/>
               </w:rPr>
             </w:pPr>
+            <w:r>
+              <w:rPr>
+                <w:lang w:val="fi-FI"/>
+              </w:rPr>
+              <w:t>Jussi Hukkanen</w:t>
+            </w:r>
           </w:p>
         </w:tc>
         <w:tc>
@@ -1128,6 +1164,12 @@
                 <w:lang w:val="fi-FI"/>
               </w:rPr>
             </w:pPr>
+            <w:r>
+              <w:rPr>
+                <w:lang w:val="fi-FI"/>
+              </w:rPr>
+              <w:t>Kieliasun parantelua</w:t>
+            </w:r>
           </w:p>
           <w:p>
             <w:pPr>
@@ -1810,7 +1852,7 @@
     </w:p>
     <w:p>
       <w:pPr>
-        <w:pStyle w:val="TOC1"/>
+        <w:pStyle w:val="Sisluet1"/>
         <w:tabs>
           <w:tab w:val="left" w:pos="480"/>
         </w:tabs>
@@ -1833,8 +1875,6 @@
       <w:r>
         <w:fldChar w:fldCharType="separate"/>
       </w:r>
-      <w:bookmarkStart w:id="0" w:name="_GoBack"/>
-      <w:bookmarkEnd w:id="0"/>
       <w:r>
         <w:rPr>
           <w:noProof/>
@@ -1875,7 +1915,7 @@
         <w:rPr>
           <w:noProof/>
         </w:rPr>
-        <w:instrText xml:space="preserve"> PAGEREF _Toc477268829 \h </w:instrText>
+        <w:instrText xml:space="preserve"> PAGEREF _Toc477504916 \h </w:instrText>
       </w:r>
       <w:r>
         <w:rPr>
@@ -1903,7 +1943,7 @@
     </w:p>
     <w:p>
       <w:pPr>
-        <w:pStyle w:val="TOC2"/>
+        <w:pStyle w:val="Sisluet2"/>
         <w:tabs>
           <w:tab w:val="left" w:pos="720"/>
         </w:tabs>
@@ -1955,7 +1995,7 @@
         <w:rPr>
           <w:noProof/>
         </w:rPr>
-        <w:instrText xml:space="preserve"> PAGEREF _Toc477268830 \h </w:instrText>
+        <w:instrText xml:space="preserve"> PAGEREF _Toc477504917 \h </w:instrText>
       </w:r>
       <w:r>
         <w:rPr>
@@ -1983,7 +2023,7 @@
     </w:p>
     <w:p>
       <w:pPr>
-        <w:pStyle w:val="TOC2"/>
+        <w:pStyle w:val="Sisluet2"/>
         <w:tabs>
           <w:tab w:val="left" w:pos="720"/>
         </w:tabs>
@@ -2035,7 +2075,7 @@
         <w:rPr>
           <w:noProof/>
         </w:rPr>
-        <w:instrText xml:space="preserve"> PAGEREF _Toc477268831 \h </w:instrText>
+        <w:instrText xml:space="preserve"> PAGEREF _Toc477504918 \h </w:instrText>
       </w:r>
       <w:r>
         <w:rPr>
@@ -2063,7 +2103,7 @@
     </w:p>
     <w:p>
       <w:pPr>
-        <w:pStyle w:val="TOC2"/>
+        <w:pStyle w:val="Sisluet2"/>
         <w:tabs>
           <w:tab w:val="left" w:pos="720"/>
         </w:tabs>
@@ -2115,7 +2155,7 @@
         <w:rPr>
           <w:noProof/>
         </w:rPr>
-        <w:instrText xml:space="preserve"> PAGEREF _Toc477268832 \h </w:instrText>
+        <w:instrText xml:space="preserve"> PAGEREF _Toc477504919 \h </w:instrText>
       </w:r>
       <w:r>
         <w:rPr>
@@ -2143,7 +2183,7 @@
     </w:p>
     <w:p>
       <w:pPr>
-        <w:pStyle w:val="TOC2"/>
+        <w:pStyle w:val="Sisluet2"/>
         <w:tabs>
           <w:tab w:val="left" w:pos="720"/>
         </w:tabs>
@@ -2195,7 +2235,7 @@
         <w:rPr>
           <w:noProof/>
         </w:rPr>
-        <w:instrText xml:space="preserve"> PAGEREF _Toc477268833 \h </w:instrText>
+        <w:instrText xml:space="preserve"> PAGEREF _Toc477504920 \h </w:instrText>
       </w:r>
       <w:r>
         <w:rPr>
@@ -2223,7 +2263,7 @@
     </w:p>
     <w:p>
       <w:pPr>
-        <w:pStyle w:val="TOC2"/>
+        <w:pStyle w:val="Sisluet2"/>
         <w:tabs>
           <w:tab w:val="left" w:pos="720"/>
         </w:tabs>
@@ -2275,7 +2315,7 @@
         <w:rPr>
           <w:noProof/>
         </w:rPr>
-        <w:instrText xml:space="preserve"> PAGEREF _Toc477268834 \h </w:instrText>
+        <w:instrText xml:space="preserve"> PAGEREF _Toc477504921 \h </w:instrText>
       </w:r>
       <w:r>
         <w:rPr>
@@ -2303,7 +2343,7 @@
     </w:p>
     <w:p>
       <w:pPr>
-        <w:pStyle w:val="TOC1"/>
+        <w:pStyle w:val="Sisluet1"/>
         <w:tabs>
           <w:tab w:val="left" w:pos="480"/>
         </w:tabs>
@@ -2357,7 +2397,7 @@
         <w:rPr>
           <w:noProof/>
         </w:rPr>
-        <w:instrText xml:space="preserve"> PAGEREF _Toc477268835 \h </w:instrText>
+        <w:instrText xml:space="preserve"> PAGEREF _Toc477504922 \h </w:instrText>
       </w:r>
       <w:r>
         <w:rPr>
@@ -2385,7 +2425,7 @@
     </w:p>
     <w:p>
       <w:pPr>
-        <w:pStyle w:val="TOC2"/>
+        <w:pStyle w:val="Sisluet2"/>
         <w:tabs>
           <w:tab w:val="left" w:pos="720"/>
         </w:tabs>
@@ -2437,7 +2477,7 @@
         <w:rPr>
           <w:noProof/>
         </w:rPr>
-        <w:instrText xml:space="preserve"> PAGEREF _Toc477268836 \h </w:instrText>
+        <w:instrText xml:space="preserve"> PAGEREF _Toc477504923 \h </w:instrText>
       </w:r>
       <w:r>
         <w:rPr>
@@ -2465,7 +2505,7 @@
     </w:p>
     <w:p>
       <w:pPr>
-        <w:pStyle w:val="TOC2"/>
+        <w:pStyle w:val="Sisluet2"/>
         <w:tabs>
           <w:tab w:val="left" w:pos="720"/>
         </w:tabs>
@@ -2517,7 +2557,7 @@
         <w:rPr>
           <w:noProof/>
         </w:rPr>
-        <w:instrText xml:space="preserve"> PAGEREF _Toc477268837 \h </w:instrText>
+        <w:instrText xml:space="preserve"> PAGEREF _Toc477504924 \h </w:instrText>
       </w:r>
       <w:r>
         <w:rPr>
@@ -2545,7 +2585,7 @@
     </w:p>
     <w:p>
       <w:pPr>
-        <w:pStyle w:val="TOC2"/>
+        <w:pStyle w:val="Sisluet2"/>
         <w:tabs>
           <w:tab w:val="left" w:pos="720"/>
         </w:tabs>
@@ -2597,7 +2637,7 @@
         <w:rPr>
           <w:noProof/>
         </w:rPr>
-        <w:instrText xml:space="preserve"> PAGEREF _Toc477268838 \h </w:instrText>
+        <w:instrText xml:space="preserve"> PAGEREF _Toc477504925 \h </w:instrText>
       </w:r>
       <w:r>
         <w:rPr>
@@ -2625,7 +2665,7 @@
     </w:p>
     <w:p>
       <w:pPr>
-        <w:pStyle w:val="TOC2"/>
+        <w:pStyle w:val="Sisluet2"/>
         <w:tabs>
           <w:tab w:val="left" w:pos="720"/>
         </w:tabs>
@@ -2677,7 +2717,7 @@
         <w:rPr>
           <w:noProof/>
         </w:rPr>
-        <w:instrText xml:space="preserve"> PAGEREF _Toc477268839 \h </w:instrText>
+        <w:instrText xml:space="preserve"> PAGEREF _Toc477504926 \h </w:instrText>
       </w:r>
       <w:r>
         <w:rPr>
@@ -2705,7 +2745,7 @@
     </w:p>
     <w:p>
       <w:pPr>
-        <w:pStyle w:val="TOC2"/>
+        <w:pStyle w:val="Sisluet2"/>
         <w:tabs>
           <w:tab w:val="left" w:pos="720"/>
         </w:tabs>
@@ -2757,7 +2797,7 @@
         <w:rPr>
           <w:noProof/>
         </w:rPr>
-        <w:instrText xml:space="preserve"> PAGEREF _Toc477268840 \h </w:instrText>
+        <w:instrText xml:space="preserve"> PAGEREF _Toc477504927 \h </w:instrText>
       </w:r>
       <w:r>
         <w:rPr>
@@ -2785,7 +2825,7 @@
     </w:p>
     <w:p>
       <w:pPr>
-        <w:pStyle w:val="TOC1"/>
+        <w:pStyle w:val="Sisluet1"/>
         <w:tabs>
           <w:tab w:val="left" w:pos="480"/>
         </w:tabs>
@@ -2839,7 +2879,7 @@
         <w:rPr>
           <w:noProof/>
         </w:rPr>
-        <w:instrText xml:space="preserve"> PAGEREF _Toc477268841 \h </w:instrText>
+        <w:instrText xml:space="preserve"> PAGEREF _Toc477504928 \h </w:instrText>
       </w:r>
       <w:r>
         <w:rPr>
@@ -2867,7 +2907,7 @@
     </w:p>
     <w:p>
       <w:pPr>
-        <w:pStyle w:val="TOC2"/>
+        <w:pStyle w:val="Sisluet2"/>
         <w:tabs>
           <w:tab w:val="left" w:pos="720"/>
         </w:tabs>
@@ -2919,7 +2959,7 @@
         <w:rPr>
           <w:noProof/>
         </w:rPr>
-        <w:instrText xml:space="preserve"> PAGEREF _Toc477268842 \h </w:instrText>
+        <w:instrText xml:space="preserve"> PAGEREF _Toc477504929 \h </w:instrText>
       </w:r>
       <w:r>
         <w:rPr>
@@ -2947,7 +2987,7 @@
     </w:p>
     <w:p>
       <w:pPr>
-        <w:pStyle w:val="TOC2"/>
+        <w:pStyle w:val="Sisluet2"/>
         <w:tabs>
           <w:tab w:val="left" w:pos="720"/>
         </w:tabs>
@@ -2999,7 +3039,7 @@
         <w:rPr>
           <w:noProof/>
         </w:rPr>
-        <w:instrText xml:space="preserve"> PAGEREF _Toc477268843 \h </w:instrText>
+        <w:instrText xml:space="preserve"> PAGEREF _Toc477504930 \h </w:instrText>
       </w:r>
       <w:r>
         <w:rPr>
@@ -3027,7 +3067,7 @@
     </w:p>
     <w:p>
       <w:pPr>
-        <w:pStyle w:val="TOC2"/>
+        <w:pStyle w:val="Sisluet2"/>
         <w:tabs>
           <w:tab w:val="left" w:pos="720"/>
         </w:tabs>
@@ -3079,7 +3119,7 @@
         <w:rPr>
           <w:noProof/>
         </w:rPr>
-        <w:instrText xml:space="preserve"> PAGEREF _Toc477268844 \h </w:instrText>
+        <w:instrText xml:space="preserve"> PAGEREF _Toc477504931 \h </w:instrText>
       </w:r>
       <w:r>
         <w:rPr>
@@ -3107,7 +3147,7 @@
     </w:p>
     <w:p>
       <w:pPr>
-        <w:pStyle w:val="TOC2"/>
+        <w:pStyle w:val="Sisluet2"/>
         <w:tabs>
           <w:tab w:val="left" w:pos="720"/>
         </w:tabs>
@@ -3159,7 +3199,7 @@
         <w:rPr>
           <w:noProof/>
         </w:rPr>
-        <w:instrText xml:space="preserve"> PAGEREF _Toc477268845 \h </w:instrText>
+        <w:instrText xml:space="preserve"> PAGEREF _Toc477504932 \h </w:instrText>
       </w:r>
       <w:r>
         <w:rPr>
@@ -3187,7 +3227,7 @@
     </w:p>
     <w:p>
       <w:pPr>
-        <w:pStyle w:val="TOC1"/>
+        <w:pStyle w:val="Sisluet1"/>
         <w:tabs>
           <w:tab w:val="left" w:pos="480"/>
         </w:tabs>
@@ -3223,7 +3263,7 @@
         <w:rPr>
           <w:noProof/>
         </w:rPr>
-        <w:t>Moduuli ja prosessi kuvaukset</w:t>
+        <w:t>Moduuli- ja prosessikuvaukset</w:t>
       </w:r>
       <w:r>
         <w:rPr>
@@ -3241,7 +3281,7 @@
         <w:rPr>
           <w:noProof/>
         </w:rPr>
-        <w:instrText xml:space="preserve"> PAGEREF _Toc477268846 \h </w:instrText>
+        <w:instrText xml:space="preserve"> PAGEREF _Toc477504933 \h </w:instrText>
       </w:r>
       <w:r>
         <w:rPr>
@@ -3269,7 +3309,7 @@
     </w:p>
     <w:p>
       <w:pPr>
-        <w:pStyle w:val="TOC2"/>
+        <w:pStyle w:val="Sisluet2"/>
         <w:tabs>
           <w:tab w:val="left" w:pos="720"/>
         </w:tabs>
@@ -3303,7 +3343,7 @@
         <w:rPr>
           <w:noProof/>
         </w:rPr>
-        <w:t>LCD-näyttö, Hintalappu</w:t>
+        <w:t>LCD-näyttö, hintalappu</w:t>
       </w:r>
       <w:r>
         <w:rPr>
@@ -3321,7 +3361,7 @@
         <w:rPr>
           <w:noProof/>
         </w:rPr>
-        <w:instrText xml:space="preserve"> PAGEREF _Toc477268847 \h </w:instrText>
+        <w:instrText xml:space="preserve"> PAGEREF _Toc477504934 \h </w:instrText>
       </w:r>
       <w:r>
         <w:rPr>
@@ -3349,7 +3389,7 @@
     </w:p>
     <w:p>
       <w:pPr>
-        <w:pStyle w:val="TOC2"/>
+        <w:pStyle w:val="Sisluet2"/>
         <w:tabs>
           <w:tab w:val="left" w:pos="720"/>
         </w:tabs>
@@ -3401,7 +3441,7 @@
         <w:rPr>
           <w:noProof/>
         </w:rPr>
-        <w:instrText xml:space="preserve"> PAGEREF _Toc477268848 \h </w:instrText>
+        <w:instrText xml:space="preserve"> PAGEREF _Toc477504935 \h </w:instrText>
       </w:r>
       <w:r>
         <w:rPr>
@@ -3429,7 +3469,7 @@
     </w:p>
     <w:p>
       <w:pPr>
-        <w:pStyle w:val="TOC2"/>
+        <w:pStyle w:val="Sisluet2"/>
         <w:tabs>
           <w:tab w:val="left" w:pos="720"/>
         </w:tabs>
@@ -3463,7 +3503,7 @@
         <w:rPr>
           <w:noProof/>
         </w:rPr>
-        <w:t>Raspberry PI 3</w:t>
+        <w:t>Raspberry Pi 3</w:t>
       </w:r>
       <w:r>
         <w:rPr>
@@ -3481,7 +3521,7 @@
         <w:rPr>
           <w:noProof/>
         </w:rPr>
-        <w:instrText xml:space="preserve"> PAGEREF _Toc477268849 \h </w:instrText>
+        <w:instrText xml:space="preserve"> PAGEREF _Toc477504936 \h </w:instrText>
       </w:r>
       <w:r>
         <w:rPr>
@@ -3509,7 +3549,7 @@
     </w:p>
     <w:p>
       <w:pPr>
-        <w:pStyle w:val="TOC1"/>
+        <w:pStyle w:val="Sisluet1"/>
         <w:tabs>
           <w:tab w:val="left" w:pos="480"/>
         </w:tabs>
@@ -3563,7 +3603,7 @@
         <w:rPr>
           <w:noProof/>
         </w:rPr>
-        <w:instrText xml:space="preserve"> PAGEREF _Toc477268850 \h </w:instrText>
+        <w:instrText xml:space="preserve"> PAGEREF _Toc477504937 \h </w:instrText>
       </w:r>
       <w:r>
         <w:rPr>
@@ -3591,7 +3631,7 @@
     </w:p>
     <w:p>
       <w:pPr>
-        <w:pStyle w:val="TOC1"/>
+        <w:pStyle w:val="Sisluet1"/>
         <w:tabs>
           <w:tab w:val="left" w:pos="480"/>
         </w:tabs>
@@ -3645,7 +3685,7 @@
         <w:rPr>
           <w:noProof/>
         </w:rPr>
-        <w:instrText xml:space="preserve"> PAGEREF _Toc477268851 \h </w:instrText>
+        <w:instrText xml:space="preserve"> PAGEREF _Toc477504938 \h </w:instrText>
       </w:r>
       <w:r>
         <w:rPr>
@@ -3673,7 +3713,7 @@
     </w:p>
     <w:p>
       <w:pPr>
-        <w:pStyle w:val="TOC1"/>
+        <w:pStyle w:val="Sisluet1"/>
         <w:tabs>
           <w:tab w:val="left" w:pos="480"/>
         </w:tabs>
@@ -3727,7 +3767,7 @@
         <w:rPr>
           <w:noProof/>
         </w:rPr>
-        <w:instrText xml:space="preserve"> PAGEREF _Toc477268852 \h </w:instrText>
+        <w:instrText xml:space="preserve"> PAGEREF _Toc477504939 \h </w:instrText>
       </w:r>
       <w:r>
         <w:rPr>
@@ -3755,165 +3795,191 @@
     </w:p>
     <w:p>
       <w:pPr>
-        <w:pStyle w:val="Heading1"/>
+        <w:pStyle w:val="Otsikko1"/>
       </w:pPr>
       <w:r>
         <w:lastRenderedPageBreak/>
         <w:fldChar w:fldCharType="end"/>
       </w:r>
-      <w:bookmarkStart w:id="1" w:name="_Toc427446661"/>
+      <w:bookmarkStart w:id="0" w:name="_Toc427446661"/>
       <w:r>
         <w:tab/>
       </w:r>
-      <w:bookmarkStart w:id="2" w:name="_Toc477268829"/>
+      <w:bookmarkStart w:id="1" w:name="_Toc477504916"/>
       <w:r>
         <w:t>JOHDANTO</w:t>
       </w:r>
+      <w:bookmarkEnd w:id="0"/>
       <w:bookmarkEnd w:id="1"/>
+    </w:p>
+    <w:p>
+      <w:pPr>
+        <w:pStyle w:val="Leipteksti1"/>
+        <w:rPr>
+          <w:lang w:val="fi-FI"/>
+        </w:rPr>
+      </w:pPr>
+    </w:p>
+    <w:p>
+      <w:pPr>
+        <w:pStyle w:val="Otsikko2"/>
+      </w:pPr>
+      <w:r>
+        <w:tab/>
+      </w:r>
+      <w:bookmarkStart w:id="2" w:name="_Toc427446662"/>
+      <w:bookmarkStart w:id="3" w:name="_Toc477504917"/>
+      <w:r>
+        <w:t>Tarkoitus</w:t>
+      </w:r>
       <w:bookmarkEnd w:id="2"/>
-    </w:p>
-    <w:p>
-      <w:pPr>
-        <w:pStyle w:val="Leipteksti1"/>
-        <w:rPr>
-          <w:lang w:val="fi-FI"/>
-        </w:rPr>
-      </w:pPr>
-    </w:p>
-    <w:p>
-      <w:pPr>
-        <w:pStyle w:val="Heading2"/>
+      <w:bookmarkEnd w:id="3"/>
+    </w:p>
+    <w:p>
+      <w:pPr>
+        <w:pStyle w:val="Leipteksti1"/>
+        <w:rPr>
+          <w:lang w:val="fi-FI"/>
+        </w:rPr>
+      </w:pPr>
+      <w:bookmarkStart w:id="4" w:name="_GoBack"/>
+      <w:bookmarkEnd w:id="4"/>
+      <w:r>
+        <w:rPr>
+          <w:lang w:val="fi-FI"/>
+        </w:rPr>
+        <w:t>Tämän projektin tarkoituksena on tuottaa toimiva</w:t>
+      </w:r>
+      <w:r>
+        <w:rPr>
+          <w:lang w:val="fi-FI"/>
+        </w:rPr>
+        <w:t>, automatisoitu</w:t>
+      </w:r>
+      <w:r>
+        <w:rPr>
+          <w:lang w:val="fi-FI"/>
+        </w:rPr>
+        <w:t xml:space="preserve"> hintalappujärjestelmä haluttuun kohteeseen. Järjestelmästä on tarkoitus tehdä mahdollisimman </w:t>
+      </w:r>
+      <w:r>
+        <w:rPr>
+          <w:lang w:val="fi-FI"/>
+        </w:rPr>
+        <w:t xml:space="preserve">helposti </w:t>
+      </w:r>
+      <w:r>
+        <w:rPr>
+          <w:lang w:val="fi-FI"/>
+        </w:rPr>
+        <w:t xml:space="preserve">uudelleenkäytettävä. </w:t>
+      </w:r>
+    </w:p>
+    <w:p>
+      <w:pPr>
+        <w:pStyle w:val="Leipteksti1"/>
+        <w:rPr>
+          <w:lang w:val="fi-FI"/>
+        </w:rPr>
+      </w:pPr>
+    </w:p>
+    <w:p>
+      <w:pPr>
+        <w:pStyle w:val="Otsikko2"/>
       </w:pPr>
       <w:r>
         <w:tab/>
       </w:r>
-      <w:bookmarkStart w:id="3" w:name="_Toc427446662"/>
-      <w:bookmarkStart w:id="4" w:name="_Toc477268830"/>
-      <w:r>
-        <w:t>Tarkoitus</w:t>
-      </w:r>
-      <w:bookmarkEnd w:id="3"/>
-      <w:bookmarkEnd w:id="4"/>
-    </w:p>
-    <w:p>
-      <w:pPr>
-        <w:pStyle w:val="Leipteksti1"/>
-        <w:rPr>
-          <w:lang w:val="fi-FI"/>
-        </w:rPr>
-      </w:pPr>
-      <w:r>
-        <w:rPr>
-          <w:lang w:val="fi-FI"/>
-        </w:rPr>
-        <w:t>Tämän projektin tarkoituksena on tuottaa toimiva</w:t>
-      </w:r>
-      <w:r>
-        <w:rPr>
-          <w:lang w:val="fi-FI"/>
-        </w:rPr>
-        <w:t>, automatisoitu</w:t>
-      </w:r>
-      <w:r>
-        <w:rPr>
-          <w:lang w:val="fi-FI"/>
-        </w:rPr>
-        <w:t xml:space="preserve"> hintalappu järjestelmä haluttuun kohteeseen. Järjestelmästä on tarkoitus tehdä mahdollisimman uudelleenkäytettävä. </w:t>
-      </w:r>
-    </w:p>
-    <w:p>
-      <w:pPr>
-        <w:pStyle w:val="Leipteksti1"/>
-        <w:rPr>
-          <w:lang w:val="fi-FI"/>
-        </w:rPr>
-      </w:pPr>
-    </w:p>
-    <w:p>
-      <w:pPr>
-        <w:pStyle w:val="Heading2"/>
+      <w:bookmarkStart w:id="5" w:name="_Toc477504918"/>
+      <w:r>
+        <w:t>Kattavuus</w:t>
+      </w:r>
+      <w:bookmarkEnd w:id="5"/>
+    </w:p>
+    <w:p>
+      <w:pPr>
+        <w:pStyle w:val="Leipteksti1"/>
+        <w:rPr>
+          <w:lang w:val="fi-FI"/>
+        </w:rPr>
+      </w:pPr>
+      <w:r>
+        <w:rPr>
+          <w:lang w:val="fi-FI"/>
+        </w:rPr>
+        <w:t xml:space="preserve">Tämä dokumentti käsittelee kyseisen järjestelmän teknistä </w:t>
+      </w:r>
+      <w:r>
+        <w:rPr>
+          <w:lang w:val="fi-FI"/>
+        </w:rPr>
+        <w:t>toteutus</w:t>
+      </w:r>
+      <w:r>
+        <w:rPr>
+          <w:lang w:val="fi-FI"/>
+        </w:rPr>
+        <w:t>ta.</w:t>
+      </w:r>
+    </w:p>
+    <w:p>
+      <w:pPr>
+        <w:pStyle w:val="Leipteksti1"/>
+        <w:rPr>
+          <w:lang w:val="fi-FI"/>
+        </w:rPr>
+      </w:pPr>
+    </w:p>
+    <w:p>
+      <w:pPr>
+        <w:pStyle w:val="Otsikko2"/>
       </w:pPr>
       <w:r>
         <w:tab/>
       </w:r>
-      <w:bookmarkStart w:id="5" w:name="_Toc477268831"/>
-      <w:r>
-        <w:t>Kattavuus</w:t>
-      </w:r>
-      <w:bookmarkEnd w:id="5"/>
-    </w:p>
-    <w:p>
-      <w:pPr>
-        <w:pStyle w:val="Leipteksti1"/>
-        <w:rPr>
-          <w:lang w:val="fi-FI"/>
-        </w:rPr>
-      </w:pPr>
-      <w:r>
-        <w:rPr>
-          <w:lang w:val="fi-FI"/>
-        </w:rPr>
-        <w:t>Tämä dokumentti käsittelee kyseisen järjestelmän teknistä puolta.</w:t>
-      </w:r>
-    </w:p>
-    <w:p>
-      <w:pPr>
-        <w:pStyle w:val="Leipteksti1"/>
-        <w:rPr>
-          <w:lang w:val="fi-FI"/>
-        </w:rPr>
-      </w:pPr>
-    </w:p>
-    <w:p>
-      <w:pPr>
-        <w:pStyle w:val="Heading2"/>
+      <w:bookmarkStart w:id="6" w:name="_Toc477504919"/>
+      <w:r>
+        <w:t>Määritelmät, termit ja lyhenteet</w:t>
+      </w:r>
+      <w:bookmarkEnd w:id="6"/>
+    </w:p>
+    <w:p>
+      <w:pPr>
+        <w:pStyle w:val="Leipteksti1"/>
+        <w:rPr>
+          <w:lang w:val="fi-FI"/>
+        </w:rPr>
+      </w:pPr>
+    </w:p>
+    <w:p>
+      <w:pPr>
+        <w:pStyle w:val="Otsikko2"/>
       </w:pPr>
       <w:r>
         <w:tab/>
       </w:r>
-      <w:bookmarkStart w:id="6" w:name="_Toc477268832"/>
-      <w:r>
-        <w:t>Määritelmät, termit ja lyhenteet</w:t>
-      </w:r>
-      <w:bookmarkEnd w:id="6"/>
-    </w:p>
-    <w:p>
-      <w:pPr>
-        <w:pStyle w:val="Leipteksti1"/>
-        <w:rPr>
-          <w:lang w:val="fi-FI"/>
-        </w:rPr>
-      </w:pPr>
-    </w:p>
-    <w:p>
-      <w:pPr>
-        <w:pStyle w:val="Heading2"/>
+      <w:bookmarkStart w:id="7" w:name="_Toc477504920"/>
+      <w:r>
+        <w:t>Viittaukset</w:t>
+      </w:r>
+      <w:bookmarkEnd w:id="7"/>
+    </w:p>
+    <w:p>
+      <w:pPr>
+        <w:pStyle w:val="Leipteksti1"/>
+        <w:rPr>
+          <w:lang w:val="fi-FI"/>
+        </w:rPr>
+      </w:pPr>
+    </w:p>
+    <w:p>
+      <w:pPr>
+        <w:pStyle w:val="Otsikko2"/>
       </w:pPr>
       <w:r>
         <w:tab/>
       </w:r>
-      <w:bookmarkStart w:id="7" w:name="_Toc477268833"/>
-      <w:r>
-        <w:t>Viittaukset</w:t>
-      </w:r>
-      <w:bookmarkEnd w:id="7"/>
-    </w:p>
-    <w:p>
-      <w:pPr>
-        <w:pStyle w:val="Leipteksti1"/>
-        <w:rPr>
-          <w:lang w:val="fi-FI"/>
-        </w:rPr>
-      </w:pPr>
-    </w:p>
-    <w:p>
-      <w:pPr>
-        <w:pStyle w:val="Heading2"/>
-      </w:pPr>
-      <w:r>
-        <w:tab/>
-      </w:r>
-      <w:bookmarkStart w:id="8" w:name="_Toc477268834"/>
+      <w:bookmarkStart w:id="8" w:name="_Toc477504921"/>
       <w:r>
         <w:t>Yleiskatsaus dokumenttiin</w:t>
       </w:r>
@@ -3930,7 +3996,61 @@
         <w:rPr>
           <w:lang w:val="fi-FI"/>
         </w:rPr>
-        <w:t>Dokumentti esittelee aluksi järjestelmän yleisellä tasolla. Tämän jälkeen järjestelmä on purettu osiin ja kukin näistä osioista on esiteltynä erikseen.</w:t>
+        <w:t xml:space="preserve">Dokumentti esittelee aluksi järjestelmän yleisellä tasolla. Tämän jälkeen </w:t>
+      </w:r>
+      <w:r>
+        <w:rPr>
+          <w:lang w:val="fi-FI"/>
+        </w:rPr>
+        <w:t xml:space="preserve">dokumentissa puretaan </w:t>
+      </w:r>
+      <w:r>
+        <w:rPr>
+          <w:lang w:val="fi-FI"/>
+        </w:rPr>
+        <w:t xml:space="preserve">järjestelmä osiin ja </w:t>
+      </w:r>
+      <w:r>
+        <w:rPr>
+          <w:lang w:val="fi-FI"/>
+        </w:rPr>
+        <w:t>esitell</w:t>
+      </w:r>
+      <w:r>
+        <w:rPr>
+          <w:lang w:val="fi-FI"/>
+        </w:rPr>
+        <w:t>ä</w:t>
+      </w:r>
+      <w:r>
+        <w:rPr>
+          <w:lang w:val="fi-FI"/>
+        </w:rPr>
+        <w:t>än</w:t>
+      </w:r>
+      <w:r>
+        <w:rPr>
+          <w:lang w:val="fi-FI"/>
+        </w:rPr>
+        <w:t xml:space="preserve"> </w:t>
+      </w:r>
+      <w:r>
+        <w:rPr>
+          <w:lang w:val="fi-FI"/>
+        </w:rPr>
+        <w:t>kuk</w:t>
+      </w:r>
+      <w:r>
+        <w:rPr>
+          <w:lang w:val="fi-FI"/>
+        </w:rPr>
+        <w:t>in näistä osi</w:t>
+      </w:r>
+      <w:r>
+        <w:rPr>
+          <w:lang w:val="fi-FI"/>
+        </w:rPr>
+        <w:t>sta erikseen.</w:t>
       </w:r>
     </w:p>
     <w:p>
@@ -3949,19 +4069,16 @@
           <w:color w:val="000000"/>
         </w:rPr>
       </w:pPr>
-      <w:r>
-        <w:br w:type="page"/>
-      </w:r>
-    </w:p>
-    <w:p>
-      <w:pPr>
-        <w:pStyle w:val="Heading1"/>
+    </w:p>
+    <w:p>
+      <w:pPr>
+        <w:pStyle w:val="Otsikko1"/>
       </w:pPr>
       <w:r>
         <w:lastRenderedPageBreak/>
         <w:tab/>
       </w:r>
-      <w:bookmarkStart w:id="9" w:name="_Toc477268835"/>
+      <w:bookmarkStart w:id="9" w:name="_Toc477504922"/>
       <w:r>
         <w:t xml:space="preserve">Järjestelmän </w:t>
       </w:r>
@@ -3972,12 +4089,12 @@
     </w:p>
     <w:p>
       <w:pPr>
-        <w:pStyle w:val="Heading2"/>
+        <w:pStyle w:val="Otsikko2"/>
       </w:pPr>
       <w:r>
         <w:tab/>
       </w:r>
-      <w:bookmarkStart w:id="10" w:name="_Toc477268836"/>
+      <w:bookmarkStart w:id="10" w:name="_Toc477504923"/>
       <w:r>
         <w:t>Yleiskuvaus</w:t>
       </w:r>
@@ -3994,17 +4111,59 @@
         <w:rPr>
           <w:lang w:val="fi-FI"/>
         </w:rPr>
-        <w:t>Järjestelmän tarkoitus on automatisoida kohdekaupan hintalappujen päivitys. Hintalappuihin päivitettävä data saadaan asiakkaan omasta Microsoft NAV- järjestelmästä.</w:t>
-      </w:r>
-    </w:p>
-    <w:p>
-      <w:pPr>
-        <w:pStyle w:val="Heading2"/>
+        <w:t xml:space="preserve">Järjestelmän tarkoitus on automatisoida kohdekaupan hintalappujen päivitys. Hintalappuihin päivitettävä data saadaan asiakkaan omasta Microsoft </w:t>
+      </w:r>
+      <w:r>
+        <w:rPr>
+          <w:lang w:val="fi-FI"/>
+        </w:rPr>
+        <w:t xml:space="preserve">Dynamics </w:t>
+      </w:r>
+      <w:r>
+        <w:rPr>
+          <w:lang w:val="fi-FI"/>
+        </w:rPr>
+        <w:t>NAV</w:t>
+      </w:r>
+      <w:r>
+        <w:rPr>
+          <w:lang w:val="fi-FI"/>
+        </w:rPr>
+        <w:t xml:space="preserve"> </w:t>
+      </w:r>
+      <w:r>
+        <w:rPr>
+          <w:lang w:val="fi-FI"/>
+        </w:rPr>
+        <w:t>-</w:t>
+      </w:r>
+      <w:r>
+        <w:rPr>
+          <w:lang w:val="fi-FI"/>
+        </w:rPr>
+        <w:t xml:space="preserve"> </w:t>
+      </w:r>
+      <w:r>
+        <w:rPr>
+          <w:lang w:val="fi-FI"/>
+        </w:rPr>
+        <w:t>toiminnanohjausjärjestelmä</w:t>
+      </w:r>
+      <w:r>
+        <w:rPr>
+          <w:lang w:val="fi-FI"/>
+        </w:rPr>
+        <w:t>stä.</w:t>
+      </w:r>
+    </w:p>
+    <w:p>
+      <w:pPr>
+        <w:pStyle w:val="Otsikko2"/>
       </w:pPr>
       <w:r>
         <w:tab/>
       </w:r>
-      <w:bookmarkStart w:id="11" w:name="_Toc477268837"/>
+      <w:bookmarkStart w:id="11" w:name="_Toc477504924"/>
       <w:r>
         <w:t>Laitteistokuvaus</w:t>
       </w:r>
@@ -4021,7 +4180,19 @@
         <w:rPr>
           <w:lang w:val="fi-FI"/>
         </w:rPr>
-        <w:t>Alla on lueteltu järjestelmään tarvittavat laitteet. Tarvittava laitteiden määrä on riippuvainen kaupan koosta:</w:t>
+        <w:t xml:space="preserve">Alla on lueteltu järjestelmään </w:t>
+      </w:r>
+      <w:r>
+        <w:rPr>
+          <w:lang w:val="fi-FI"/>
+        </w:rPr>
+        <w:t>kuulu</w:t>
+      </w:r>
+      <w:r>
+        <w:rPr>
+          <w:lang w:val="fi-FI"/>
+        </w:rPr>
+        <w:t>vat laitteet. Tarvittava laitteiden määrä on riippuvainen kaupan koosta:</w:t>
       </w:r>
     </w:p>
     <w:p>
@@ -4061,11 +4232,43 @@
           <w:lang w:val="fi-FI"/>
         </w:rPr>
       </w:pPr>
-      <w:r>
-        <w:rPr>
-          <w:lang w:val="fi-FI"/>
-        </w:rPr>
-        <w:t>Arduino Uno * Y</w:t>
+      <w:proofErr w:type="spellStart"/>
+      <w:r>
+        <w:rPr>
+          <w:lang w:val="fi-FI"/>
+        </w:rPr>
+        <w:t>Arduino</w:t>
+      </w:r>
+      <w:proofErr w:type="spellEnd"/>
+      <w:r>
+        <w:rPr>
+          <w:lang w:val="fi-FI"/>
+        </w:rPr>
+        <w:t xml:space="preserve"> Uno </w:t>
+      </w:r>
+      <w:r>
+        <w:rPr>
+          <w:lang w:val="fi-FI"/>
+        </w:rPr>
+        <w:t>-</w:t>
+      </w:r>
+      <w:r>
+        <w:rPr>
+          <w:lang w:val="fi-FI"/>
+        </w:rPr>
+        <w:t>mikro-ohjain</w:t>
+      </w:r>
+      <w:r>
+        <w:rPr>
+          <w:lang w:val="fi-FI"/>
+        </w:rPr>
+        <w:t xml:space="preserve"> </w:t>
+      </w:r>
+      <w:r>
+        <w:rPr>
+          <w:lang w:val="fi-FI"/>
+        </w:rPr>
+        <w:t>* Y</w:t>
       </w:r>
     </w:p>
     <w:p>
@@ -4079,11 +4282,51 @@
           <w:lang w:val="fi-FI"/>
         </w:rPr>
       </w:pPr>
-      <w:r>
-        <w:rPr>
-          <w:lang w:val="fi-FI"/>
-        </w:rPr>
-        <w:t>Raspberry PI 3 * Z</w:t>
+      <w:proofErr w:type="spellStart"/>
+      <w:r>
+        <w:rPr>
+          <w:lang w:val="fi-FI"/>
+        </w:rPr>
+        <w:t>Raspberry</w:t>
+      </w:r>
+      <w:proofErr w:type="spellEnd"/>
+      <w:r>
+        <w:rPr>
+          <w:lang w:val="fi-FI"/>
+        </w:rPr>
+        <w:t xml:space="preserve"> </w:t>
+      </w:r>
+      <w:proofErr w:type="spellStart"/>
+      <w:r>
+        <w:rPr>
+          <w:lang w:val="fi-FI"/>
+        </w:rPr>
+        <w:t>P</w:t>
+      </w:r>
+      <w:r>
+        <w:rPr>
+          <w:lang w:val="fi-FI"/>
+        </w:rPr>
+        <w:t>i</w:t>
+      </w:r>
+      <w:proofErr w:type="spellEnd"/>
+      <w:r>
+        <w:rPr>
+          <w:lang w:val="fi-FI"/>
+        </w:rPr>
+        <w:t xml:space="preserve"> 3</w:t>
+      </w:r>
+      <w:r>
+        <w:rPr>
+          <w:lang w:val="fi-FI"/>
+        </w:rPr>
+        <w:t xml:space="preserve"> -korttitietokone</w:t>
+      </w:r>
+      <w:r>
+        <w:rPr>
+          <w:lang w:val="fi-FI"/>
+        </w:rPr>
+        <w:t xml:space="preserve"> * Z</w:t>
       </w:r>
     </w:p>
     <w:p>
@@ -4101,7 +4344,27 @@
         <w:rPr>
           <w:lang w:val="fi-FI"/>
         </w:rPr>
-        <w:t>XBee- langaton vastaanotin/lähetin * P</w:t>
+        <w:t xml:space="preserve">langaton </w:t>
+      </w:r>
+      <w:proofErr w:type="spellStart"/>
+      <w:r>
+        <w:rPr>
+          <w:lang w:val="fi-FI"/>
+        </w:rPr>
+        <w:t>XBee</w:t>
+      </w:r>
+      <w:proofErr w:type="spellEnd"/>
+      <w:r>
+        <w:rPr>
+          <w:lang w:val="fi-FI"/>
+        </w:rPr>
+        <w:t>-</w:t>
+      </w:r>
+      <w:r>
+        <w:rPr>
+          <w:lang w:val="fi-FI"/>
+        </w:rPr>
+        <w:t>vastaanotin/lähetin * P</w:t>
       </w:r>
     </w:p>
     <w:p>
@@ -4128,12 +4391,12 @@
     </w:p>
     <w:p>
       <w:pPr>
-        <w:pStyle w:val="Heading2"/>
+        <w:pStyle w:val="Otsikko2"/>
       </w:pPr>
       <w:r>
         <w:tab/>
       </w:r>
-      <w:bookmarkStart w:id="12" w:name="_Toc477268838"/>
+      <w:bookmarkStart w:id="12" w:name="_Toc477504925"/>
       <w:r>
         <w:t>Ohjelmistokuvaus</w:t>
       </w:r>
@@ -4146,73 +4409,197 @@
           <w:lang w:val="fi-FI"/>
         </w:rPr>
       </w:pPr>
-      <w:r>
-        <w:rPr>
-          <w:lang w:val="fi-FI"/>
-        </w:rPr>
-        <w:t>Arduino Unon ohjelmointiin käytetään sen omaa Arduino IDE- alustaa.</w:t>
-      </w:r>
-    </w:p>
-    <w:p>
-      <w:pPr>
-        <w:pStyle w:val="Leipteksti1"/>
-        <w:rPr>
-          <w:lang w:val="fi-FI"/>
-        </w:rPr>
-      </w:pPr>
-    </w:p>
-    <w:p>
-      <w:pPr>
-        <w:pStyle w:val="Leipteksti1"/>
-        <w:rPr>
-          <w:lang w:val="fi-FI"/>
-        </w:rPr>
-      </w:pPr>
-      <w:r>
-        <w:rPr>
-          <w:lang w:val="fi-FI"/>
-        </w:rPr>
-        <w:t>Raspberry PI 3:ssa pyörii sen oma käyttöjärjestelmä. Raspberry PI:hin kirjoitettava koodi tehdään Python 3- kielellä.</w:t>
-      </w:r>
-    </w:p>
-    <w:p>
-      <w:pPr>
-        <w:pStyle w:val="Leipteksti1"/>
-        <w:rPr>
-          <w:lang w:val="fi-FI"/>
-        </w:rPr>
-      </w:pPr>
-    </w:p>
-    <w:p>
-      <w:pPr>
-        <w:pStyle w:val="Leipteksti1"/>
-        <w:rPr>
-          <w:lang w:val="fi-FI"/>
-        </w:rPr>
-      </w:pPr>
-      <w:r>
-        <w:rPr>
-          <w:lang w:val="fi-FI"/>
-        </w:rPr>
-        <w:t>Microsoft NAV on asiakkaan oma järjestelmä ja siihen kytkeydytään SOAP- rajapinnasta.</w:t>
-      </w:r>
-    </w:p>
-    <w:p>
-      <w:pPr>
-        <w:pStyle w:val="Leipteksti1"/>
-        <w:rPr>
-          <w:lang w:val="fi-FI"/>
-        </w:rPr>
-      </w:pPr>
-    </w:p>
-    <w:p>
-      <w:pPr>
-        <w:pStyle w:val="Heading2"/>
+      <w:proofErr w:type="spellStart"/>
+      <w:r>
+        <w:rPr>
+          <w:lang w:val="fi-FI"/>
+        </w:rPr>
+        <w:t>Arduino</w:t>
+      </w:r>
+      <w:proofErr w:type="spellEnd"/>
+      <w:r>
+        <w:rPr>
+          <w:lang w:val="fi-FI"/>
+        </w:rPr>
+        <w:t xml:space="preserve"> Unon ohjelmointiin käytetään sen omaa </w:t>
+      </w:r>
+      <w:proofErr w:type="spellStart"/>
+      <w:r>
+        <w:rPr>
+          <w:lang w:val="fi-FI"/>
+        </w:rPr>
+        <w:t>Arduino</w:t>
+      </w:r>
+      <w:proofErr w:type="spellEnd"/>
+      <w:r>
+        <w:rPr>
+          <w:lang w:val="fi-FI"/>
+        </w:rPr>
+        <w:t xml:space="preserve"> IDE</w:t>
+      </w:r>
+      <w:r>
+        <w:rPr>
+          <w:lang w:val="fi-FI"/>
+        </w:rPr>
+        <w:t xml:space="preserve"> </w:t>
+      </w:r>
+      <w:r>
+        <w:rPr>
+          <w:lang w:val="fi-FI"/>
+        </w:rPr>
+        <w:t>-alustaa.</w:t>
+      </w:r>
+    </w:p>
+    <w:p>
+      <w:pPr>
+        <w:pStyle w:val="Leipteksti1"/>
+        <w:rPr>
+          <w:lang w:val="fi-FI"/>
+        </w:rPr>
+      </w:pPr>
+    </w:p>
+    <w:p>
+      <w:pPr>
+        <w:pStyle w:val="Leipteksti1"/>
+        <w:rPr>
+          <w:lang w:val="fi-FI"/>
+        </w:rPr>
+      </w:pPr>
+      <w:proofErr w:type="spellStart"/>
+      <w:r>
+        <w:rPr>
+          <w:lang w:val="fi-FI"/>
+        </w:rPr>
+        <w:t>Raspberry</w:t>
+      </w:r>
+      <w:proofErr w:type="spellEnd"/>
+      <w:r>
+        <w:rPr>
+          <w:lang w:val="fi-FI"/>
+        </w:rPr>
+        <w:t xml:space="preserve"> </w:t>
+      </w:r>
+      <w:proofErr w:type="spellStart"/>
+      <w:r>
+        <w:rPr>
+          <w:lang w:val="fi-FI"/>
+        </w:rPr>
+        <w:t>P</w:t>
+      </w:r>
+      <w:r>
+        <w:rPr>
+          <w:lang w:val="fi-FI"/>
+        </w:rPr>
+        <w:t>i</w:t>
+      </w:r>
+      <w:proofErr w:type="spellEnd"/>
+      <w:r>
+        <w:rPr>
+          <w:lang w:val="fi-FI"/>
+        </w:rPr>
+        <w:t xml:space="preserve"> 3:ssa pyörii sen oma käyttöjärjestelmä. </w:t>
+      </w:r>
+      <w:proofErr w:type="spellStart"/>
+      <w:r>
+        <w:rPr>
+          <w:lang w:val="fi-FI"/>
+        </w:rPr>
+        <w:t>Raspberry</w:t>
+      </w:r>
+      <w:proofErr w:type="spellEnd"/>
+      <w:r>
+        <w:rPr>
+          <w:lang w:val="fi-FI"/>
+        </w:rPr>
+        <w:t xml:space="preserve"> P</w:t>
+      </w:r>
+      <w:r>
+        <w:rPr>
+          <w:lang w:val="fi-FI"/>
+        </w:rPr>
+        <w:t>i</w:t>
+      </w:r>
+      <w:r>
+        <w:rPr>
+          <w:lang w:val="fi-FI"/>
+        </w:rPr>
+        <w:t>hin kirjoitettava koodi tehdään Python 3</w:t>
+      </w:r>
+      <w:r>
+        <w:rPr>
+          <w:lang w:val="fi-FI"/>
+        </w:rPr>
+        <w:t xml:space="preserve"> </w:t>
+      </w:r>
+      <w:r>
+        <w:rPr>
+          <w:lang w:val="fi-FI"/>
+        </w:rPr>
+        <w:t>-kielellä.</w:t>
+      </w:r>
+    </w:p>
+    <w:p>
+      <w:pPr>
+        <w:pStyle w:val="Leipteksti1"/>
+        <w:rPr>
+          <w:lang w:val="fi-FI"/>
+        </w:rPr>
+      </w:pPr>
+    </w:p>
+    <w:p>
+      <w:pPr>
+        <w:pStyle w:val="Leipteksti1"/>
+        <w:rPr>
+          <w:lang w:val="fi-FI"/>
+        </w:rPr>
+      </w:pPr>
+      <w:r>
+        <w:rPr>
+          <w:lang w:val="fi-FI"/>
+        </w:rPr>
+        <w:t xml:space="preserve">Microsoft </w:t>
+      </w:r>
+      <w:r>
+        <w:rPr>
+          <w:lang w:val="fi-FI"/>
+        </w:rPr>
+        <w:t xml:space="preserve">Dynamics </w:t>
+      </w:r>
+      <w:r>
+        <w:rPr>
+          <w:lang w:val="fi-FI"/>
+        </w:rPr>
+        <w:t>NAV on asiakkaan oma järjestel</w:t>
+      </w:r>
+      <w:r>
+        <w:rPr>
+          <w:lang w:val="fi-FI"/>
+        </w:rPr>
+        <w:t>mä ja siihen kytkeydytään SOAP-</w:t>
+      </w:r>
+      <w:r>
+        <w:rPr>
+          <w:lang w:val="fi-FI"/>
+        </w:rPr>
+        <w:t>rajapinnasta.</w:t>
+      </w:r>
+    </w:p>
+    <w:p>
+      <w:pPr>
+        <w:pStyle w:val="Leipteksti1"/>
+        <w:rPr>
+          <w:lang w:val="fi-FI"/>
+        </w:rPr>
+      </w:pPr>
+    </w:p>
+    <w:p>
+      <w:pPr>
+        <w:pStyle w:val="Otsikko2"/>
       </w:pPr>
       <w:r>
         <w:tab/>
       </w:r>
-      <w:bookmarkStart w:id="13" w:name="_Toc477268839"/>
+      <w:bookmarkStart w:id="13" w:name="_Toc477504926"/>
       <w:r>
         <w:t>Reunaehdot</w:t>
       </w:r>
@@ -4225,29 +4612,31 @@
           <w:lang w:val="fi-FI"/>
         </w:rPr>
       </w:pPr>
+      <w:proofErr w:type="spellStart"/>
       <w:r>
         <w:rPr>
           <w:lang w:val="fi-FI"/>
         </w:rPr>
         <w:t>blaa</w:t>
       </w:r>
-    </w:p>
-    <w:p>
-      <w:pPr>
-        <w:pStyle w:val="Leipteksti1"/>
-        <w:rPr>
-          <w:lang w:val="fi-FI"/>
-        </w:rPr>
-      </w:pPr>
-    </w:p>
-    <w:p>
-      <w:pPr>
-        <w:pStyle w:val="Heading2"/>
+      <w:proofErr w:type="spellEnd"/>
+    </w:p>
+    <w:p>
+      <w:pPr>
+        <w:pStyle w:val="Leipteksti1"/>
+        <w:rPr>
+          <w:lang w:val="fi-FI"/>
+        </w:rPr>
+      </w:pPr>
+    </w:p>
+    <w:p>
+      <w:pPr>
+        <w:pStyle w:val="Otsikko2"/>
       </w:pPr>
       <w:r>
         <w:tab/>
       </w:r>
-      <w:bookmarkStart w:id="14" w:name="_Toc477268840"/>
+      <w:bookmarkStart w:id="14" w:name="_Toc477504927"/>
       <w:r>
         <w:t>Järjestelmän liittyminen ympäristöön</w:t>
       </w:r>
@@ -4286,35 +4675,149 @@
         <w:rPr>
           <w:lang w:val="fi-FI"/>
         </w:rPr>
-        <w:t>Laitteet ovat keskenään yhteydessä XBee- lähettimillä.</w:t>
-      </w:r>
-    </w:p>
-    <w:p>
-      <w:pPr>
-        <w:pStyle w:val="Leipteksti1"/>
-        <w:rPr>
-          <w:lang w:val="fi-FI"/>
-        </w:rPr>
-      </w:pPr>
-    </w:p>
-    <w:p>
-      <w:pPr>
-        <w:pStyle w:val="Leipteksti1"/>
-        <w:rPr>
-          <w:lang w:val="fi-FI"/>
-        </w:rPr>
-      </w:pPr>
-      <w:r>
-        <w:rPr>
-          <w:lang w:val="fi-FI"/>
-        </w:rPr>
-        <w:t>Raspberry PI 3 on</w:t>
-      </w:r>
-      <w:r>
-        <w:rPr>
-          <w:lang w:val="fi-FI"/>
-        </w:rPr>
-        <w:t xml:space="preserve"> ainoa laite luodun järjestelmän sisällä, joka on yhteydessä asiakkaan järjestelmään. Raspberry on yhteydessä Microsoft NAV:in SOAP- rajapintaan.</w:t>
+        <w:t xml:space="preserve">Laitteet ovat keskenään yhteydessä </w:t>
+      </w:r>
+      <w:proofErr w:type="spellStart"/>
+      <w:r>
+        <w:rPr>
+          <w:lang w:val="fi-FI"/>
+        </w:rPr>
+        <w:t>XBee</w:t>
+      </w:r>
+      <w:proofErr w:type="spellEnd"/>
+      <w:r>
+        <w:rPr>
+          <w:lang w:val="fi-FI"/>
+        </w:rPr>
+        <w:t>-lähettimillä.</w:t>
+      </w:r>
+    </w:p>
+    <w:p>
+      <w:pPr>
+        <w:pStyle w:val="Leipteksti1"/>
+        <w:rPr>
+          <w:lang w:val="fi-FI"/>
+        </w:rPr>
+      </w:pPr>
+    </w:p>
+    <w:p>
+      <w:pPr>
+        <w:pStyle w:val="Leipteksti1"/>
+        <w:rPr>
+          <w:lang w:val="fi-FI"/>
+        </w:rPr>
+      </w:pPr>
+      <w:proofErr w:type="spellStart"/>
+      <w:r>
+        <w:rPr>
+          <w:lang w:val="fi-FI"/>
+        </w:rPr>
+        <w:t>Raspberry</w:t>
+      </w:r>
+      <w:proofErr w:type="spellEnd"/>
+      <w:r>
+        <w:rPr>
+          <w:lang w:val="fi-FI"/>
+        </w:rPr>
+        <w:t xml:space="preserve"> </w:t>
+      </w:r>
+      <w:proofErr w:type="spellStart"/>
+      <w:r>
+        <w:rPr>
+          <w:lang w:val="fi-FI"/>
+        </w:rPr>
+        <w:t>P</w:t>
+      </w:r>
+      <w:r>
+        <w:rPr>
+          <w:lang w:val="fi-FI"/>
+        </w:rPr>
+        <w:t>i</w:t>
+      </w:r>
+      <w:proofErr w:type="spellEnd"/>
+      <w:r>
+        <w:rPr>
+          <w:lang w:val="fi-FI"/>
+        </w:rPr>
+        <w:t xml:space="preserve"> 3 on</w:t>
+      </w:r>
+      <w:r>
+        <w:rPr>
+          <w:lang w:val="fi-FI"/>
+        </w:rPr>
+        <w:t xml:space="preserve"> </w:t>
+      </w:r>
+      <w:r>
+        <w:rPr>
+          <w:lang w:val="fi-FI"/>
+        </w:rPr>
+        <w:t>luodun järjestelmän sisällä</w:t>
+      </w:r>
+      <w:r>
+        <w:rPr>
+          <w:lang w:val="fi-FI"/>
+        </w:rPr>
+        <w:t xml:space="preserve"> </w:t>
+      </w:r>
+      <w:r>
+        <w:rPr>
+          <w:lang w:val="fi-FI"/>
+        </w:rPr>
+        <w:t xml:space="preserve">ainoa laite, joka on yhteydessä asiakkaan järjestelmään. </w:t>
+      </w:r>
+      <w:proofErr w:type="spellStart"/>
+      <w:r>
+        <w:rPr>
+          <w:lang w:val="fi-FI"/>
+        </w:rPr>
+        <w:t>Raspberry</w:t>
+      </w:r>
+      <w:proofErr w:type="spellEnd"/>
+      <w:r>
+        <w:rPr>
+          <w:lang w:val="fi-FI"/>
+        </w:rPr>
+        <w:t xml:space="preserve"> </w:t>
+      </w:r>
+      <w:proofErr w:type="spellStart"/>
+      <w:r>
+        <w:rPr>
+          <w:lang w:val="fi-FI"/>
+        </w:rPr>
+        <w:t>Pi</w:t>
+      </w:r>
+      <w:proofErr w:type="spellEnd"/>
+      <w:r>
+        <w:rPr>
+          <w:lang w:val="fi-FI"/>
+        </w:rPr>
+        <w:t xml:space="preserve"> on yhteydessä Microsoft </w:t>
+      </w:r>
+      <w:r>
+        <w:rPr>
+          <w:lang w:val="fi-FI"/>
+        </w:rPr>
+        <w:t xml:space="preserve">Dynamics </w:t>
+      </w:r>
+      <w:proofErr w:type="spellStart"/>
+      <w:r>
+        <w:rPr>
+          <w:lang w:val="fi-FI"/>
+        </w:rPr>
+        <w:t>NAV:n</w:t>
+      </w:r>
+      <w:proofErr w:type="spellEnd"/>
+      <w:r>
+        <w:rPr>
+          <w:lang w:val="fi-FI"/>
+        </w:rPr>
+        <w:t xml:space="preserve"> SOAP-</w:t>
+      </w:r>
+      <w:r>
+        <w:rPr>
+          <w:lang w:val="fi-FI"/>
+        </w:rPr>
+        <w:t>rajapintaan.</w:t>
       </w:r>
     </w:p>
     <w:p>
@@ -4344,14 +4847,14 @@
     </w:p>
     <w:p>
       <w:pPr>
-        <w:pStyle w:val="Heading1"/>
+        <w:pStyle w:val="Otsikko1"/>
       </w:pPr>
       <w:r>
         <w:lastRenderedPageBreak/>
         <w:tab/>
       </w:r>
       <w:bookmarkStart w:id="15" w:name="_Toc427446667"/>
-      <w:bookmarkStart w:id="16" w:name="_Toc477268841"/>
+      <w:bookmarkStart w:id="16" w:name="_Toc477504928"/>
       <w:r>
         <w:t>Arkkitehtuurin kuvaus</w:t>
       </w:r>
@@ -4371,12 +4874,12 @@
     </w:p>
     <w:p>
       <w:pPr>
-        <w:pStyle w:val="Heading2"/>
+        <w:pStyle w:val="Otsikko2"/>
       </w:pPr>
       <w:r>
         <w:tab/>
       </w:r>
-      <w:bookmarkStart w:id="17" w:name="_Toc477268842"/>
+      <w:bookmarkStart w:id="17" w:name="_Toc477504929"/>
       <w:r>
         <w:t>Ratkaisuperiaatteet</w:t>
       </w:r>
@@ -4389,21 +4892,23 @@
           <w:lang w:val="fi-FI"/>
         </w:rPr>
       </w:pPr>
+      <w:proofErr w:type="spellStart"/>
       <w:r>
         <w:rPr>
           <w:lang w:val="fi-FI"/>
         </w:rPr>
         <w:t>blaa</w:t>
       </w:r>
-    </w:p>
-    <w:p>
-      <w:pPr>
-        <w:pStyle w:val="Heading2"/>
+      <w:proofErr w:type="spellEnd"/>
+    </w:p>
+    <w:p>
+      <w:pPr>
+        <w:pStyle w:val="Otsikko2"/>
       </w:pPr>
       <w:r>
         <w:tab/>
       </w:r>
-      <w:bookmarkStart w:id="18" w:name="_Toc477268843"/>
+      <w:bookmarkStart w:id="18" w:name="_Toc477504930"/>
       <w:r>
         <w:t>Tietokanta-arkkitehtuuri</w:t>
       </w:r>
@@ -4433,12 +4938,12 @@
     </w:p>
     <w:p>
       <w:pPr>
-        <w:pStyle w:val="Heading2"/>
+        <w:pStyle w:val="Otsikko2"/>
       </w:pPr>
       <w:r>
         <w:tab/>
       </w:r>
-      <w:bookmarkStart w:id="19" w:name="_Toc477268844"/>
+      <w:bookmarkStart w:id="19" w:name="_Toc477504931"/>
       <w:r>
         <w:t>Ohjelmistoarkkitehtuuri, moduulit ja prosessit</w:t>
       </w:r>
@@ -4451,29 +4956,31 @@
           <w:lang w:val="fi-FI"/>
         </w:rPr>
       </w:pPr>
+      <w:proofErr w:type="spellStart"/>
       <w:r>
         <w:rPr>
           <w:lang w:val="fi-FI"/>
         </w:rPr>
         <w:t>blaa</w:t>
       </w:r>
-    </w:p>
-    <w:p>
-      <w:pPr>
-        <w:pStyle w:val="Leipteksti1"/>
-        <w:rPr>
-          <w:lang w:val="fi-FI"/>
-        </w:rPr>
-      </w:pPr>
-    </w:p>
-    <w:p>
-      <w:pPr>
-        <w:pStyle w:val="Heading2"/>
+      <w:proofErr w:type="spellEnd"/>
+    </w:p>
+    <w:p>
+      <w:pPr>
+        <w:pStyle w:val="Leipteksti1"/>
+        <w:rPr>
+          <w:lang w:val="fi-FI"/>
+        </w:rPr>
+      </w:pPr>
+    </w:p>
+    <w:p>
+      <w:pPr>
+        <w:pStyle w:val="Otsikko2"/>
       </w:pPr>
       <w:r>
         <w:tab/>
       </w:r>
-      <w:bookmarkStart w:id="20" w:name="_Toc477268845"/>
+      <w:bookmarkStart w:id="20" w:name="_Toc477504932"/>
       <w:r>
         <w:t>Uudelleenkäytettävät komponentit</w:t>
       </w:r>
@@ -4490,28 +4997,98 @@
         <w:rPr>
           <w:lang w:val="fi-FI"/>
         </w:rPr>
-        <w:t>Kaikki komponentit ovat sellaisenaan uudelleenkäytettäviä, mikäli toiminnanohjausjärjestelmänä on Microsoft NAV. Jos toiminnanohjausjärjestelmä muuttuu, tulee tarkastaa myös Raspberry PI:ssä pyörivä koodi.</w:t>
-      </w:r>
-    </w:p>
-    <w:p>
-      <w:pPr>
-        <w:pStyle w:val="Leipteksti1"/>
-        <w:rPr>
-          <w:lang w:val="fi-FI"/>
-        </w:rPr>
-      </w:pPr>
-    </w:p>
-    <w:p>
-      <w:pPr>
-        <w:pStyle w:val="Leipteksti1"/>
-        <w:rPr>
-          <w:lang w:val="fi-FI"/>
-        </w:rPr>
-      </w:pPr>
-    </w:p>
-    <w:p>
-      <w:pPr>
-        <w:pStyle w:val="Heading2"/>
+        <w:t xml:space="preserve">Kaikki komponentit ovat sellaisenaan uudelleenkäytettäviä, mikäli toiminnanohjausjärjestelmänä on Microsoft </w:t>
+      </w:r>
+      <w:r>
+        <w:rPr>
+          <w:lang w:val="fi-FI"/>
+        </w:rPr>
+        <w:t xml:space="preserve">Dynamics </w:t>
+      </w:r>
+      <w:r>
+        <w:rPr>
+          <w:lang w:val="fi-FI"/>
+        </w:rPr>
+        <w:t xml:space="preserve">NAV. Jos toiminnanohjausjärjestelmä muuttuu, tulee myös </w:t>
+      </w:r>
+      <w:proofErr w:type="spellStart"/>
+      <w:r>
+        <w:rPr>
+          <w:lang w:val="fi-FI"/>
+        </w:rPr>
+        <w:t>Raspberry</w:t>
+      </w:r>
+      <w:proofErr w:type="spellEnd"/>
+      <w:r>
+        <w:rPr>
+          <w:lang w:val="fi-FI"/>
+        </w:rPr>
+        <w:t xml:space="preserve"> </w:t>
+      </w:r>
+      <w:proofErr w:type="spellStart"/>
+      <w:r>
+        <w:rPr>
+          <w:lang w:val="fi-FI"/>
+        </w:rPr>
+        <w:t>P</w:t>
+      </w:r>
+      <w:r>
+        <w:rPr>
+          <w:lang w:val="fi-FI"/>
+        </w:rPr>
+        <w:t>i</w:t>
+      </w:r>
+      <w:r>
+        <w:rPr>
+          <w:lang w:val="fi-FI"/>
+        </w:rPr>
+        <w:t>n</w:t>
+      </w:r>
+      <w:proofErr w:type="spellEnd"/>
+      <w:r>
+        <w:rPr>
+          <w:lang w:val="fi-FI"/>
+        </w:rPr>
+        <w:t xml:space="preserve"> </w:t>
+      </w:r>
+      <w:r>
+        <w:rPr>
+          <w:lang w:val="fi-FI"/>
+        </w:rPr>
+        <w:t>koodi</w:t>
+      </w:r>
+      <w:r>
+        <w:rPr>
+          <w:lang w:val="fi-FI"/>
+        </w:rPr>
+        <w:t xml:space="preserve"> päivittää</w:t>
+      </w:r>
+      <w:r>
+        <w:rPr>
+          <w:lang w:val="fi-FI"/>
+        </w:rPr>
+        <w:t>.</w:t>
+      </w:r>
+    </w:p>
+    <w:p>
+      <w:pPr>
+        <w:pStyle w:val="Leipteksti1"/>
+        <w:rPr>
+          <w:lang w:val="fi-FI"/>
+        </w:rPr>
+      </w:pPr>
+    </w:p>
+    <w:p>
+      <w:pPr>
+        <w:pStyle w:val="Leipteksti1"/>
+        <w:rPr>
+          <w:lang w:val="fi-FI"/>
+        </w:rPr>
+      </w:pPr>
+    </w:p>
+    <w:p>
+      <w:pPr>
+        <w:pStyle w:val="Otsikko2"/>
       </w:pPr>
       <w:r>
         <w:br w:type="page"/>
@@ -4519,15 +5096,18 @@
     </w:p>
     <w:p>
       <w:pPr>
-        <w:pStyle w:val="Heading1"/>
+        <w:pStyle w:val="Otsikko1"/>
       </w:pPr>
       <w:r>
         <w:lastRenderedPageBreak/>
         <w:tab/>
       </w:r>
-      <w:bookmarkStart w:id="21" w:name="_Toc477268846"/>
-      <w:r>
-        <w:t>Moduuli ja prosessi kuvaukset</w:t>
+      <w:bookmarkStart w:id="21" w:name="_Toc477504933"/>
+      <w:r>
+        <w:t>Moduuli- ja prosessi</w:t>
+      </w:r>
+      <w:r>
+        <w:t>kuvaukset</w:t>
       </w:r>
       <w:bookmarkEnd w:id="21"/>
     </w:p>
@@ -4541,42 +5121,110 @@
     </w:p>
     <w:p>
       <w:pPr>
-        <w:pStyle w:val="Heading2"/>
+        <w:pStyle w:val="Otsikko2"/>
       </w:pPr>
       <w:r>
         <w:tab/>
       </w:r>
-      <w:bookmarkStart w:id="22" w:name="_Toc477268847"/>
-      <w:r>
-        <w:t>LCD-näyttö, Hintalappu</w:t>
+      <w:bookmarkStart w:id="22" w:name="_Toc477504934"/>
+      <w:r>
+        <w:t xml:space="preserve">LCD-näyttö, </w:t>
+      </w:r>
+      <w:r>
+        <w:t>h</w:t>
+      </w:r>
+      <w:r>
+        <w:t>intalappu</w:t>
       </w:r>
       <w:bookmarkEnd w:id="22"/>
     </w:p>
     <w:p>
       <w:pPr>
         <w:pStyle w:val="Leipteksti1"/>
-        <w:rPr>
-          <w:lang w:val="fi-FI"/>
-        </w:rPr>
-      </w:pPr>
-      <w:r>
-        <w:rPr>
-          <w:lang w:val="fi-FI"/>
-        </w:rPr>
-        <w:t>Näyttää hinnan, yhteydessä Arduino Unoon</w:t>
-      </w:r>
-    </w:p>
-    <w:p>
-      <w:pPr>
-        <w:pStyle w:val="Heading2"/>
+        <w:numPr>
+          <w:ilvl w:val="0"/>
+          <w:numId w:val="10"/>
+        </w:numPr>
+        <w:rPr>
+          <w:lang w:val="fi-FI"/>
+        </w:rPr>
+      </w:pPr>
+      <w:r>
+        <w:rPr>
+          <w:lang w:val="fi-FI"/>
+        </w:rPr>
+        <w:t xml:space="preserve">Näyttää </w:t>
+      </w:r>
+      <w:r>
+        <w:rPr>
+          <w:lang w:val="fi-FI"/>
+        </w:rPr>
+        <w:t xml:space="preserve">tuotteen </w:t>
+      </w:r>
+      <w:r>
+        <w:rPr>
+          <w:lang w:val="fi-FI"/>
+        </w:rPr>
+        <w:t>hinnan.</w:t>
+      </w:r>
+    </w:p>
+    <w:p>
+      <w:pPr>
+        <w:pStyle w:val="Leipteksti1"/>
+        <w:numPr>
+          <w:ilvl w:val="0"/>
+          <w:numId w:val="10"/>
+        </w:numPr>
+        <w:rPr>
+          <w:lang w:val="fi-FI"/>
+        </w:rPr>
+      </w:pPr>
+      <w:r>
+        <w:rPr>
+          <w:lang w:val="fi-FI"/>
+        </w:rPr>
+        <w:t>Y</w:t>
+      </w:r>
+      <w:r>
+        <w:rPr>
+          <w:lang w:val="fi-FI"/>
+        </w:rPr>
+        <w:t xml:space="preserve">hteydessä </w:t>
+      </w:r>
+      <w:proofErr w:type="spellStart"/>
+      <w:r>
+        <w:rPr>
+          <w:lang w:val="fi-FI"/>
+        </w:rPr>
+        <w:t>Arduino</w:t>
+      </w:r>
+      <w:proofErr w:type="spellEnd"/>
+      <w:r>
+        <w:rPr>
+          <w:lang w:val="fi-FI"/>
+        </w:rPr>
+        <w:t xml:space="preserve"> Unoon</w:t>
+      </w:r>
+      <w:r>
+        <w:rPr>
+          <w:lang w:val="fi-FI"/>
+        </w:rPr>
+        <w:t>.</w:t>
+      </w:r>
+    </w:p>
+    <w:p>
+      <w:pPr>
+        <w:pStyle w:val="Otsikko2"/>
       </w:pPr>
       <w:r>
         <w:tab/>
       </w:r>
-      <w:bookmarkStart w:id="23" w:name="_Toc477268848"/>
+      <w:bookmarkStart w:id="23" w:name="_Toc477504935"/>
+      <w:proofErr w:type="spellStart"/>
       <w:r>
         <w:t>Arduino</w:t>
       </w:r>
+      <w:proofErr w:type="spellEnd"/>
       <w:r>
         <w:t xml:space="preserve"> Uno</w:t>
       </w:r>
@@ -4585,42 +5233,210 @@
     <w:p>
       <w:pPr>
         <w:pStyle w:val="Leipteksti1"/>
-        <w:rPr>
-          <w:lang w:val="fi-FI"/>
-        </w:rPr>
-      </w:pPr>
-      <w:r>
-        <w:rPr>
-          <w:lang w:val="fi-FI"/>
-        </w:rPr>
-        <w:t>Välittää tietoa Raspberry PI:ltä näytöille.</w:t>
-      </w:r>
-    </w:p>
-    <w:p>
-      <w:pPr>
-        <w:pStyle w:val="Heading2"/>
+        <w:numPr>
+          <w:ilvl w:val="0"/>
+          <w:numId w:val="10"/>
+        </w:numPr>
+        <w:rPr>
+          <w:lang w:val="fi-FI"/>
+        </w:rPr>
+      </w:pPr>
+      <w:r>
+        <w:rPr>
+          <w:lang w:val="fi-FI"/>
+        </w:rPr>
+        <w:t xml:space="preserve">Välittää tietoa </w:t>
+      </w:r>
+      <w:proofErr w:type="spellStart"/>
+      <w:r>
+        <w:rPr>
+          <w:lang w:val="fi-FI"/>
+        </w:rPr>
+        <w:t>Raspberry</w:t>
+      </w:r>
+      <w:proofErr w:type="spellEnd"/>
+      <w:r>
+        <w:rPr>
+          <w:lang w:val="fi-FI"/>
+        </w:rPr>
+        <w:t xml:space="preserve"> </w:t>
+      </w:r>
+      <w:proofErr w:type="spellStart"/>
+      <w:r>
+        <w:rPr>
+          <w:lang w:val="fi-FI"/>
+        </w:rPr>
+        <w:t>P</w:t>
+      </w:r>
+      <w:r>
+        <w:rPr>
+          <w:lang w:val="fi-FI"/>
+        </w:rPr>
+        <w:t>i</w:t>
+      </w:r>
+      <w:r>
+        <w:rPr>
+          <w:lang w:val="fi-FI"/>
+        </w:rPr>
+        <w:t>lt</w:t>
+      </w:r>
+      <w:r>
+        <w:rPr>
+          <w:lang w:val="fi-FI"/>
+        </w:rPr>
+        <w:t>a</w:t>
+      </w:r>
+      <w:proofErr w:type="spellEnd"/>
+      <w:r>
+        <w:rPr>
+          <w:lang w:val="fi-FI"/>
+        </w:rPr>
+        <w:t xml:space="preserve"> näytöille.</w:t>
+      </w:r>
+    </w:p>
+    <w:p>
+      <w:pPr>
+        <w:pStyle w:val="Otsikko2"/>
       </w:pPr>
       <w:r>
         <w:tab/>
       </w:r>
-      <w:bookmarkStart w:id="24" w:name="_Toc477268849"/>
-      <w:r>
-        <w:t>Raspberry PI 3</w:t>
+      <w:bookmarkStart w:id="24" w:name="_Toc477504936"/>
+      <w:proofErr w:type="spellStart"/>
+      <w:r>
+        <w:t>Raspberry</w:t>
+      </w:r>
+      <w:proofErr w:type="spellEnd"/>
+      <w:r>
+        <w:t xml:space="preserve"> </w:t>
+      </w:r>
+      <w:proofErr w:type="spellStart"/>
+      <w:r>
+        <w:t>P</w:t>
+      </w:r>
+      <w:r>
+        <w:t>i</w:t>
+      </w:r>
+      <w:proofErr w:type="spellEnd"/>
+      <w:r>
+        <w:t xml:space="preserve"> 3</w:t>
       </w:r>
       <w:bookmarkEnd w:id="24"/>
     </w:p>
     <w:p>
       <w:pPr>
         <w:pStyle w:val="Leipteksti1"/>
-        <w:rPr>
-          <w:lang w:val="fi-FI"/>
-        </w:rPr>
-      </w:pPr>
-      <w:r>
-        <w:rPr>
-          <w:lang w:val="fi-FI"/>
-        </w:rPr>
-        <w:t>Välittää dataa Microsoft NAV:in ja Arduino Unon välillä. Tekee pyynnön Microsoft NAV:in tietokantaan, vastaanottaa datan ja välittää sen Arduinolle.</w:t>
+        <w:numPr>
+          <w:ilvl w:val="0"/>
+          <w:numId w:val="10"/>
+        </w:numPr>
+        <w:rPr>
+          <w:lang w:val="fi-FI"/>
+        </w:rPr>
+      </w:pPr>
+      <w:r>
+        <w:rPr>
+          <w:lang w:val="fi-FI"/>
+        </w:rPr>
+        <w:t xml:space="preserve">Välittää dataa Microsoft </w:t>
+      </w:r>
+      <w:r>
+        <w:rPr>
+          <w:lang w:val="fi-FI"/>
+        </w:rPr>
+        <w:t xml:space="preserve">Dynamics </w:t>
+      </w:r>
+      <w:proofErr w:type="spellStart"/>
+      <w:r>
+        <w:rPr>
+          <w:lang w:val="fi-FI"/>
+        </w:rPr>
+        <w:t>NAV:</w:t>
+      </w:r>
+      <w:r>
+        <w:rPr>
+          <w:lang w:val="fi-FI"/>
+        </w:rPr>
+        <w:t>n</w:t>
+      </w:r>
+      <w:proofErr w:type="spellEnd"/>
+      <w:r>
+        <w:rPr>
+          <w:lang w:val="fi-FI"/>
+        </w:rPr>
+        <w:t xml:space="preserve"> ja </w:t>
+      </w:r>
+      <w:proofErr w:type="spellStart"/>
+      <w:r>
+        <w:rPr>
+          <w:lang w:val="fi-FI"/>
+        </w:rPr>
+        <w:t>Arduino</w:t>
+      </w:r>
+      <w:proofErr w:type="spellEnd"/>
+      <w:r>
+        <w:rPr>
+          <w:lang w:val="fi-FI"/>
+        </w:rPr>
+        <w:t xml:space="preserve"> Unon välillä.</w:t>
+      </w:r>
+      <w:r>
+        <w:rPr>
+          <w:lang w:val="fi-FI"/>
+        </w:rPr>
+        <w:t xml:space="preserve"> </w:t>
+      </w:r>
+      <w:r>
+        <w:rPr>
+          <w:lang w:val="fi-FI"/>
+        </w:rPr>
+        <w:t xml:space="preserve">Tekee pyynnön Microsoft </w:t>
+      </w:r>
+      <w:r>
+        <w:rPr>
+          <w:lang w:val="fi-FI"/>
+        </w:rPr>
+        <w:t xml:space="preserve">Dynamics </w:t>
+      </w:r>
+      <w:proofErr w:type="spellStart"/>
+      <w:r>
+        <w:rPr>
+          <w:lang w:val="fi-FI"/>
+        </w:rPr>
+        <w:t>NAV:</w:t>
+      </w:r>
+      <w:r>
+        <w:rPr>
+          <w:lang w:val="fi-FI"/>
+        </w:rPr>
+        <w:t>n</w:t>
+      </w:r>
+      <w:proofErr w:type="spellEnd"/>
+      <w:r>
+        <w:rPr>
+          <w:lang w:val="fi-FI"/>
+        </w:rPr>
+        <w:t xml:space="preserve"> tietokantaan, vastaanottaa datan ja välittää sen </w:t>
+      </w:r>
+      <w:proofErr w:type="spellStart"/>
+      <w:r>
+        <w:rPr>
+          <w:lang w:val="fi-FI"/>
+        </w:rPr>
+        <w:t>Arduino</w:t>
+      </w:r>
+      <w:proofErr w:type="spellEnd"/>
+      <w:r>
+        <w:rPr>
+          <w:lang w:val="fi-FI"/>
+        </w:rPr>
+        <w:t xml:space="preserve"> Uno</w:t>
+      </w:r>
+      <w:r>
+        <w:rPr>
+          <w:lang w:val="fi-FI"/>
+        </w:rPr>
+        <w:t>lle.</w:t>
       </w:r>
     </w:p>
     <w:p>
@@ -4649,13 +5465,13 @@
     </w:p>
     <w:p>
       <w:pPr>
-        <w:pStyle w:val="Heading1"/>
+        <w:pStyle w:val="Otsikko1"/>
       </w:pPr>
       <w:r>
         <w:lastRenderedPageBreak/>
         <w:tab/>
       </w:r>
-      <w:bookmarkStart w:id="25" w:name="_Toc477268850"/>
+      <w:bookmarkStart w:id="25" w:name="_Toc477504937"/>
       <w:r>
         <w:t>Siirrettävyys</w:t>
       </w:r>
@@ -4688,7 +5504,61 @@
         <w:rPr>
           <w:lang w:val="fi-FI"/>
         </w:rPr>
-        <w:t>Järjestelmä voidaan siirtää sellaisenaan uuteen käyttökohteeseen, mikäli uusi kohde käyttää myös Microsoft NAV:ia. Uudessa kohteessa tulee kuitenkin huomioida hintalappujen sijoittelu, jotta oikeat hinnat näkyvät oikeassa paikassa.</w:t>
+        <w:t>Järjestelmä voidaan siirtää sellaisenaan uute</w:t>
+      </w:r>
+      <w:r>
+        <w:rPr>
+          <w:lang w:val="fi-FI"/>
+        </w:rPr>
+        <w:t xml:space="preserve">en käyttökohteeseen, mikäli </w:t>
+      </w:r>
+      <w:r>
+        <w:rPr>
+          <w:lang w:val="fi-FI"/>
+        </w:rPr>
+        <w:t xml:space="preserve">toiminnanohjausjärjestelmänä </w:t>
+      </w:r>
+      <w:r>
+        <w:rPr>
+          <w:lang w:val="fi-FI"/>
+        </w:rPr>
+        <w:t>myös uudessa kohteessa</w:t>
+      </w:r>
+      <w:r>
+        <w:rPr>
+          <w:lang w:val="fi-FI"/>
+        </w:rPr>
+        <w:t xml:space="preserve"> </w:t>
+      </w:r>
+      <w:r>
+        <w:rPr>
+          <w:lang w:val="fi-FI"/>
+        </w:rPr>
+        <w:t xml:space="preserve">on </w:t>
+      </w:r>
+      <w:r>
+        <w:rPr>
+          <w:lang w:val="fi-FI"/>
+        </w:rPr>
+        <w:t xml:space="preserve">Microsoft </w:t>
+      </w:r>
+      <w:r>
+        <w:rPr>
+          <w:lang w:val="fi-FI"/>
+        </w:rPr>
+        <w:t xml:space="preserve">Dynamics </w:t>
+      </w:r>
+      <w:r>
+        <w:rPr>
+          <w:lang w:val="fi-FI"/>
+        </w:rPr>
+        <w:t>NAV</w:t>
+      </w:r>
+      <w:r>
+        <w:rPr>
+          <w:lang w:val="fi-FI"/>
+        </w:rPr>
+        <w:t>. Uudessa kohteessa tulee kuitenkin huomioida hintalappujen sijoittelu, jotta oikeat hinnat näkyvät oikeassa paikassa.</w:t>
       </w:r>
     </w:p>
     <w:p>
@@ -4699,19 +5569,16 @@
           <w:color w:val="000000"/>
         </w:rPr>
       </w:pPr>
-      <w:r>
-        <w:br w:type="page"/>
-      </w:r>
-    </w:p>
-    <w:p>
-      <w:pPr>
-        <w:pStyle w:val="Heading1"/>
+    </w:p>
+    <w:p>
+      <w:pPr>
+        <w:pStyle w:val="Otsikko1"/>
       </w:pPr>
       <w:r>
         <w:lastRenderedPageBreak/>
         <w:tab/>
       </w:r>
-      <w:bookmarkStart w:id="26" w:name="_Toc477268851"/>
+      <w:bookmarkStart w:id="26" w:name="_Toc477504938"/>
       <w:r>
         <w:t>Virhetilanteiden käsittely</w:t>
       </w:r>
@@ -4810,7 +5677,73 @@
         <w:rPr>
           <w:lang w:val="fi-FI"/>
         </w:rPr>
-        <w:t>Sähkökatko tilanteissa suositellaan järjestelmän uudelleen käynnistystä virhetilanteiden välttämiseksi. Tämän jälkeen suositellaan manuaalisen päivityksen, varsinkin jos katko on sattunut päivitys hetkellä.</w:t>
+        <w:t xml:space="preserve">Sähkökatkotilanteissa suositellaan järjestelmän </w:t>
+      </w:r>
+      <w:r>
+        <w:rPr>
+          <w:lang w:val="fi-FI"/>
+        </w:rPr>
+        <w:t>käynnistämi</w:t>
+      </w:r>
+      <w:r>
+        <w:rPr>
+          <w:lang w:val="fi-FI"/>
+        </w:rPr>
+        <w:t xml:space="preserve">stä </w:t>
+      </w:r>
+      <w:r>
+        <w:rPr>
+          <w:lang w:val="fi-FI"/>
+        </w:rPr>
+        <w:t>uudelleen virhetilanteiden välttämiseksi. Tämän jälkeen suositellaan manuaalis</w:t>
+      </w:r>
+      <w:r>
+        <w:rPr>
+          <w:lang w:val="fi-FI"/>
+        </w:rPr>
+        <w:t>ta päivity</w:t>
+      </w:r>
+      <w:r>
+        <w:rPr>
+          <w:lang w:val="fi-FI"/>
+        </w:rPr>
+        <w:t>s</w:t>
+      </w:r>
+      <w:r>
+        <w:rPr>
+          <w:lang w:val="fi-FI"/>
+        </w:rPr>
+        <w:t>tä</w:t>
+      </w:r>
+      <w:r>
+        <w:rPr>
+          <w:lang w:val="fi-FI"/>
+        </w:rPr>
+        <w:t>, varsinkin jos katko on sattunut päivity</w:t>
+      </w:r>
+      <w:r>
+        <w:rPr>
+          <w:lang w:val="fi-FI"/>
+        </w:rPr>
+        <w:t>k</w:t>
+      </w:r>
+      <w:r>
+        <w:rPr>
+          <w:lang w:val="fi-FI"/>
+        </w:rPr>
+        <w:t>s</w:t>
+      </w:r>
+      <w:r>
+        <w:rPr>
+          <w:lang w:val="fi-FI"/>
+        </w:rPr>
+        <w:t>en</w:t>
+      </w:r>
+      <w:r>
+        <w:rPr>
+          <w:lang w:val="fi-FI"/>
+        </w:rPr>
+        <w:t xml:space="preserve"> hetkellä.</w:t>
       </w:r>
     </w:p>
     <w:p>
@@ -4835,13 +5768,13 @@
     </w:p>
     <w:p>
       <w:pPr>
-        <w:pStyle w:val="Heading1"/>
+        <w:pStyle w:val="Otsikko1"/>
       </w:pPr>
       <w:r>
         <w:lastRenderedPageBreak/>
         <w:tab/>
       </w:r>
-      <w:bookmarkStart w:id="27" w:name="_Toc477268852"/>
+      <w:bookmarkStart w:id="27" w:name="_Toc477504939"/>
       <w:r>
         <w:t>testattavuus</w:t>
       </w:r>
@@ -4866,12 +5799,24 @@
         <w:rPr>
           <w:lang w:val="fi-FI"/>
         </w:rPr>
-        <w:t>Järjestelmä voidaan testata noutamalla dataa tietokannasta ja tarkastamalla, näkyykö oikea data oikean tuotteen kohdalla.</w:t>
+        <w:t>Järjestelmä voidaan testata noutamalla dataa tietoka</w:t>
+      </w:r>
+      <w:r>
+        <w:rPr>
+          <w:lang w:val="fi-FI"/>
+        </w:rPr>
+        <w:t>nnasta ja tarki</w:t>
+      </w:r>
+      <w:r>
+        <w:rPr>
+          <w:lang w:val="fi-FI"/>
+        </w:rPr>
+        <w:t>stamalla, näkyykö oikea data oikean tuotteen kohdalla.</w:t>
       </w:r>
     </w:p>
     <w:sectPr>
-      <w:headerReference w:type="default" r:id="rId8"/>
-      <w:footerReference w:type="default" r:id="rId9"/>
+      <w:headerReference w:type="default" r:id="rId9"/>
+      <w:footerReference w:type="default" r:id="rId10"/>
       <w:pgSz w:w="11906" w:h="16838"/>
       <w:pgMar w:top="1985" w:right="1134" w:bottom="1418" w:left="2552" w:header="851" w:footer="720" w:gutter="0"/>
       <w:cols w:space="720"/>
@@ -4882,7 +5827,7 @@
 </file>
 
 <file path=word/endnotes.xml><?xml version="1.0" encoding="utf-8"?>
-<w:endnotes xmlns:wpc="http://schemas.microsoft.com/office/word/2010/wordprocessingCanvas" xmlns:cx="http://schemas.microsoft.com/office/drawing/2014/chartex" xmlns:cx1="http://schemas.microsoft.com/office/drawing/2015/9/8/chartex" xmlns:mc="http://schemas.openxmlformats.org/markup-compatibility/2006" xmlns:o="urn:schemas-microsoft-com:office:office" xmlns:r="http://schemas.openxmlformats.org/officeDocument/2006/relationships" xmlns:m="http://schemas.openxmlformats.org/officeDocument/2006/math" xmlns:v="urn:schemas-microsoft-com:vml" xmlns:wp14="http://schemas.microsoft.com/office/word/2010/wordprocessingDrawing" xmlns:wp="http://schemas.openxmlformats.org/drawingml/2006/wordprocessingDrawing" xmlns:w10="urn:schemas-microsoft-com:office:word" xmlns:w="http://schemas.openxmlformats.org/wordprocessingml/2006/main" xmlns:w14="http://schemas.microsoft.com/office/word/2010/wordml" xmlns:w15="http://schemas.microsoft.com/office/word/2012/wordml" xmlns:w16se="http://schemas.microsoft.com/office/word/2015/wordml/symex" xmlns:wpg="http://schemas.microsoft.com/office/word/2010/wordprocessingGroup" xmlns:wpi="http://schemas.microsoft.com/office/word/2010/wordprocessingInk" xmlns:wne="http://schemas.microsoft.com/office/word/2006/wordml" xmlns:wps="http://schemas.microsoft.com/office/word/2010/wordprocessingShape" mc:Ignorable="w14 w15 w16se wp14">
+<w:endnotes xmlns:wpc="http://schemas.microsoft.com/office/word/2010/wordprocessingCanvas" xmlns:mc="http://schemas.openxmlformats.org/markup-compatibility/2006" xmlns:o="urn:schemas-microsoft-com:office:office" xmlns:r="http://schemas.openxmlformats.org/officeDocument/2006/relationships" xmlns:m="http://schemas.openxmlformats.org/officeDocument/2006/math" xmlns:v="urn:schemas-microsoft-com:vml" xmlns:wp14="http://schemas.microsoft.com/office/word/2010/wordprocessingDrawing" xmlns:wp="http://schemas.openxmlformats.org/drawingml/2006/wordprocessingDrawing" xmlns:w10="urn:schemas-microsoft-com:office:word" xmlns:w="http://schemas.openxmlformats.org/wordprocessingml/2006/main" xmlns:w14="http://schemas.microsoft.com/office/word/2010/wordml" xmlns:w15="http://schemas.microsoft.com/office/word/2012/wordml" xmlns:wpg="http://schemas.microsoft.com/office/word/2010/wordprocessingGroup" xmlns:wpi="http://schemas.microsoft.com/office/word/2010/wordprocessingInk" xmlns:wne="http://schemas.microsoft.com/office/word/2006/wordml" xmlns:wps="http://schemas.microsoft.com/office/word/2010/wordprocessingShape" mc:Ignorable="w14 w15 wp14">
   <w:endnote w:type="separator" w:id="-1">
     <w:p>
       <w:r>
@@ -4901,10 +5846,10 @@
 </file>
 
 <file path=word/footer1.xml><?xml version="1.0" encoding="utf-8"?>
-<w:ftr xmlns:wpc="http://schemas.microsoft.com/office/word/2010/wordprocessingCanvas" xmlns:cx="http://schemas.microsoft.com/office/drawing/2014/chartex" xmlns:cx1="http://schemas.microsoft.com/office/drawing/2015/9/8/chartex" xmlns:mc="http://schemas.openxmlformats.org/markup-compatibility/2006" xmlns:o="urn:schemas-microsoft-com:office:office" xmlns:r="http://schemas.openxmlformats.org/officeDocument/2006/relationships" xmlns:m="http://schemas.openxmlformats.org/officeDocument/2006/math" xmlns:v="urn:schemas-microsoft-com:vml" xmlns:wp14="http://schemas.microsoft.com/office/word/2010/wordprocessingDrawing" xmlns:wp="http://schemas.openxmlformats.org/drawingml/2006/wordprocessingDrawing" xmlns:w10="urn:schemas-microsoft-com:office:word" xmlns:w="http://schemas.openxmlformats.org/wordprocessingml/2006/main" xmlns:w14="http://schemas.microsoft.com/office/word/2010/wordml" xmlns:w15="http://schemas.microsoft.com/office/word/2012/wordml" xmlns:w16se="http://schemas.microsoft.com/office/word/2015/wordml/symex" xmlns:wpg="http://schemas.microsoft.com/office/word/2010/wordprocessingGroup" xmlns:wpi="http://schemas.microsoft.com/office/word/2010/wordprocessingInk" xmlns:wne="http://schemas.microsoft.com/office/word/2006/wordml" xmlns:wps="http://schemas.microsoft.com/office/word/2010/wordprocessingShape" mc:Ignorable="w14 w15 w16se wp14">
+<w:ftr xmlns:wpc="http://schemas.microsoft.com/office/word/2010/wordprocessingCanvas" xmlns:mc="http://schemas.openxmlformats.org/markup-compatibility/2006" xmlns:o="urn:schemas-microsoft-com:office:office" xmlns:r="http://schemas.openxmlformats.org/officeDocument/2006/relationships" xmlns:m="http://schemas.openxmlformats.org/officeDocument/2006/math" xmlns:v="urn:schemas-microsoft-com:vml" xmlns:wp14="http://schemas.microsoft.com/office/word/2010/wordprocessingDrawing" xmlns:wp="http://schemas.openxmlformats.org/drawingml/2006/wordprocessingDrawing" xmlns:w10="urn:schemas-microsoft-com:office:word" xmlns:w="http://schemas.openxmlformats.org/wordprocessingml/2006/main" xmlns:w14="http://schemas.microsoft.com/office/word/2010/wordml" xmlns:w15="http://schemas.microsoft.com/office/word/2012/wordml" xmlns:wpg="http://schemas.microsoft.com/office/word/2010/wordprocessingGroup" xmlns:wpi="http://schemas.microsoft.com/office/word/2010/wordprocessingInk" xmlns:wne="http://schemas.microsoft.com/office/word/2006/wordml" xmlns:wps="http://schemas.microsoft.com/office/word/2010/wordprocessingShape" mc:Ignorable="w14 w15 wp14">
   <w:p>
     <w:pPr>
-      <w:pStyle w:val="Footer"/>
+      <w:pStyle w:val="Alatunniste"/>
     </w:pPr>
     <w:r>
       <w:fldChar w:fldCharType="begin"/>
@@ -4919,7 +5864,7 @@
       <w:rPr>
         <w:noProof/>
       </w:rPr>
-      <w:t>14.03.17</w:t>
+      <w:t>17.03.17</w:t>
     </w:r>
     <w:r>
       <w:rPr>
@@ -4946,7 +5891,7 @@
       <w:rPr>
         <w:noProof/>
       </w:rPr>
-      <w:t>2</w:t>
+      <w:t>4</w:t>
     </w:r>
     <w:r>
       <w:rPr>
@@ -4957,20 +5902,33 @@
     <w:r>
       <w:t>/</w:t>
     </w:r>
-    <w:fldSimple w:instr=" NUMPAGES  \* MERGEFORMAT ">
-      <w:r>
-        <w:rPr>
-          <w:noProof/>
-        </w:rPr>
-        <w:t>10</w:t>
-      </w:r>
-    </w:fldSimple>
+    <w:r>
+      <w:fldChar w:fldCharType="begin"/>
+    </w:r>
+    <w:r>
+      <w:instrText xml:space="preserve"> NUMPAGES  \* MERGEFORMAT </w:instrText>
+    </w:r>
+    <w:r>
+      <w:fldChar w:fldCharType="separate"/>
+    </w:r>
+    <w:r>
+      <w:rPr>
+        <w:noProof/>
+      </w:rPr>
+      <w:t>10</w:t>
+    </w:r>
+    <w:r>
+      <w:rPr>
+        <w:noProof/>
+      </w:rPr>
+      <w:fldChar w:fldCharType="end"/>
+    </w:r>
   </w:p>
 </w:ftr>
 </file>
 
 <file path=word/footnotes.xml><?xml version="1.0" encoding="utf-8"?>
-<w:footnotes xmlns:wpc="http://schemas.microsoft.com/office/word/2010/wordprocessingCanvas" xmlns:cx="http://schemas.microsoft.com/office/drawing/2014/chartex" xmlns:cx1="http://schemas.microsoft.com/office/drawing/2015/9/8/chartex" xmlns:mc="http://schemas.openxmlformats.org/markup-compatibility/2006" xmlns:o="urn:schemas-microsoft-com:office:office" xmlns:r="http://schemas.openxmlformats.org/officeDocument/2006/relationships" xmlns:m="http://schemas.openxmlformats.org/officeDocument/2006/math" xmlns:v="urn:schemas-microsoft-com:vml" xmlns:wp14="http://schemas.microsoft.com/office/word/2010/wordprocessingDrawing" xmlns:wp="http://schemas.openxmlformats.org/drawingml/2006/wordprocessingDrawing" xmlns:w10="urn:schemas-microsoft-com:office:word" xmlns:w="http://schemas.openxmlformats.org/wordprocessingml/2006/main" xmlns:w14="http://schemas.microsoft.com/office/word/2010/wordml" xmlns:w15="http://schemas.microsoft.com/office/word/2012/wordml" xmlns:w16se="http://schemas.microsoft.com/office/word/2015/wordml/symex" xmlns:wpg="http://schemas.microsoft.com/office/word/2010/wordprocessingGroup" xmlns:wpi="http://schemas.microsoft.com/office/word/2010/wordprocessingInk" xmlns:wne="http://schemas.microsoft.com/office/word/2006/wordml" xmlns:wps="http://schemas.microsoft.com/office/word/2010/wordprocessingShape" mc:Ignorable="w14 w15 w16se wp14">
+<w:footnotes xmlns:wpc="http://schemas.microsoft.com/office/word/2010/wordprocessingCanvas" xmlns:mc="http://schemas.openxmlformats.org/markup-compatibility/2006" xmlns:o="urn:schemas-microsoft-com:office:office" xmlns:r="http://schemas.openxmlformats.org/officeDocument/2006/relationships" xmlns:m="http://schemas.openxmlformats.org/officeDocument/2006/math" xmlns:v="urn:schemas-microsoft-com:vml" xmlns:wp14="http://schemas.microsoft.com/office/word/2010/wordprocessingDrawing" xmlns:wp="http://schemas.openxmlformats.org/drawingml/2006/wordprocessingDrawing" xmlns:w10="urn:schemas-microsoft-com:office:word" xmlns:w="http://schemas.openxmlformats.org/wordprocessingml/2006/main" xmlns:w14="http://schemas.microsoft.com/office/word/2010/wordml" xmlns:w15="http://schemas.microsoft.com/office/word/2012/wordml" xmlns:wpg="http://schemas.microsoft.com/office/word/2010/wordprocessingGroup" xmlns:wpi="http://schemas.microsoft.com/office/word/2010/wordprocessingInk" xmlns:wne="http://schemas.microsoft.com/office/word/2006/wordml" xmlns:wps="http://schemas.microsoft.com/office/word/2010/wordprocessingShape" mc:Ignorable="w14 w15 wp14">
   <w:footnote w:type="separator" w:id="-1">
     <w:p>
       <w:r>
@@ -4989,10 +5947,10 @@
 </file>
 
 <file path=word/header1.xml><?xml version="1.0" encoding="utf-8"?>
-<w:hdr xmlns:wpc="http://schemas.microsoft.com/office/word/2010/wordprocessingCanvas" xmlns:cx="http://schemas.microsoft.com/office/drawing/2014/chartex" xmlns:cx1="http://schemas.microsoft.com/office/drawing/2015/9/8/chartex" xmlns:mc="http://schemas.openxmlformats.org/markup-compatibility/2006" xmlns:o="urn:schemas-microsoft-com:office:office" xmlns:r="http://schemas.openxmlformats.org/officeDocument/2006/relationships" xmlns:m="http://schemas.openxmlformats.org/officeDocument/2006/math" xmlns:v="urn:schemas-microsoft-com:vml" xmlns:wp14="http://schemas.microsoft.com/office/word/2010/wordprocessingDrawing" xmlns:wp="http://schemas.openxmlformats.org/drawingml/2006/wordprocessingDrawing" xmlns:w10="urn:schemas-microsoft-com:office:word" xmlns:w="http://schemas.openxmlformats.org/wordprocessingml/2006/main" xmlns:w14="http://schemas.microsoft.com/office/word/2010/wordml" xmlns:w15="http://schemas.microsoft.com/office/word/2012/wordml" xmlns:w16se="http://schemas.microsoft.com/office/word/2015/wordml/symex" xmlns:wpg="http://schemas.microsoft.com/office/word/2010/wordprocessingGroup" xmlns:wpi="http://schemas.microsoft.com/office/word/2010/wordprocessingInk" xmlns:wne="http://schemas.microsoft.com/office/word/2006/wordml" xmlns:wps="http://schemas.microsoft.com/office/word/2010/wordprocessingShape" mc:Ignorable="w14 w15 w16se wp14">
+<w:hdr xmlns:wpc="http://schemas.microsoft.com/office/word/2010/wordprocessingCanvas" xmlns:mc="http://schemas.openxmlformats.org/markup-compatibility/2006" xmlns:o="urn:schemas-microsoft-com:office:office" xmlns:r="http://schemas.openxmlformats.org/officeDocument/2006/relationships" xmlns:m="http://schemas.openxmlformats.org/officeDocument/2006/math" xmlns:v="urn:schemas-microsoft-com:vml" xmlns:wp14="http://schemas.microsoft.com/office/word/2010/wordprocessingDrawing" xmlns:wp="http://schemas.openxmlformats.org/drawingml/2006/wordprocessingDrawing" xmlns:w10="urn:schemas-microsoft-com:office:word" xmlns:w="http://schemas.openxmlformats.org/wordprocessingml/2006/main" xmlns:w14="http://schemas.microsoft.com/office/word/2010/wordml" xmlns:w15="http://schemas.microsoft.com/office/word/2012/wordml" xmlns:wpg="http://schemas.microsoft.com/office/word/2010/wordprocessingGroup" xmlns:wpi="http://schemas.microsoft.com/office/word/2010/wordprocessingInk" xmlns:wne="http://schemas.microsoft.com/office/word/2006/wordml" xmlns:wps="http://schemas.microsoft.com/office/word/2010/wordprocessingShape" mc:Ignorable="w14 w15 wp14">
   <w:p>
     <w:pPr>
-      <w:pStyle w:val="Header"/>
+      <w:pStyle w:val="Yltunniste"/>
       <w:pBdr>
         <w:bottom w:val="single" w:sz="6" w:space="1" w:color="auto"/>
       </w:pBdr>
@@ -5011,14 +5969,14 @@
       <w:t>Versio 0.</w:t>
     </w:r>
     <w:r>
-      <w:t>1</w:t>
+      <w:t>2</w:t>
     </w:r>
   </w:p>
 </w:hdr>
 </file>
 
 <file path=word/numbering.xml><?xml version="1.0" encoding="utf-8"?>
-<w:numbering xmlns:wpc="http://schemas.microsoft.com/office/word/2010/wordprocessingCanvas" xmlns:cx="http://schemas.microsoft.com/office/drawing/2014/chartex" xmlns:cx1="http://schemas.microsoft.com/office/drawing/2015/9/8/chartex" xmlns:mc="http://schemas.openxmlformats.org/markup-compatibility/2006" xmlns:o="urn:schemas-microsoft-com:office:office" xmlns:r="http://schemas.openxmlformats.org/officeDocument/2006/relationships" xmlns:m="http://schemas.openxmlformats.org/officeDocument/2006/math" xmlns:v="urn:schemas-microsoft-com:vml" xmlns:wp14="http://schemas.microsoft.com/office/word/2010/wordprocessingDrawing" xmlns:wp="http://schemas.openxmlformats.org/drawingml/2006/wordprocessingDrawing" xmlns:w10="urn:schemas-microsoft-com:office:word" xmlns:w="http://schemas.openxmlformats.org/wordprocessingml/2006/main" xmlns:w14="http://schemas.microsoft.com/office/word/2010/wordml" xmlns:w15="http://schemas.microsoft.com/office/word/2012/wordml" xmlns:w16se="http://schemas.microsoft.com/office/word/2015/wordml/symex" xmlns:wpg="http://schemas.microsoft.com/office/word/2010/wordprocessingGroup" xmlns:wpi="http://schemas.microsoft.com/office/word/2010/wordprocessingInk" xmlns:wne="http://schemas.microsoft.com/office/word/2006/wordml" xmlns:wps="http://schemas.microsoft.com/office/word/2010/wordprocessingShape" mc:Ignorable="w14 w15 w16se wp14">
+<w:numbering xmlns:wpc="http://schemas.microsoft.com/office/word/2010/wordprocessingCanvas" xmlns:mc="http://schemas.openxmlformats.org/markup-compatibility/2006" xmlns:o="urn:schemas-microsoft-com:office:office" xmlns:r="http://schemas.openxmlformats.org/officeDocument/2006/relationships" xmlns:m="http://schemas.openxmlformats.org/officeDocument/2006/math" xmlns:v="urn:schemas-microsoft-com:vml" xmlns:wp14="http://schemas.microsoft.com/office/word/2010/wordprocessingDrawing" xmlns:wp="http://schemas.openxmlformats.org/drawingml/2006/wordprocessingDrawing" xmlns:w10="urn:schemas-microsoft-com:office:word" xmlns:w="http://schemas.openxmlformats.org/wordprocessingml/2006/main" xmlns:w14="http://schemas.microsoft.com/office/word/2010/wordml" xmlns:w15="http://schemas.microsoft.com/office/word/2012/wordml" xmlns:wpg="http://schemas.microsoft.com/office/word/2010/wordprocessingGroup" xmlns:wpi="http://schemas.microsoft.com/office/word/2010/wordprocessingInk" xmlns:wne="http://schemas.microsoft.com/office/word/2006/wordml" xmlns:wps="http://schemas.microsoft.com/office/word/2010/wordprocessingShape" mc:Ignorable="w14 w15 wp14">
   <w:abstractNum w:abstractNumId="0" w15:restartNumberingAfterBreak="0">
     <w:nsid w:val="FFFFFFFB"/>
     <w:multiLevelType w:val="multilevel"/>
@@ -5026,7 +5984,7 @@
     <w:lvl w:ilvl="0">
       <w:start w:val="1"/>
       <w:numFmt w:val="decimal"/>
-      <w:pStyle w:val="Heading1"/>
+      <w:pStyle w:val="Otsikko1"/>
       <w:lvlText w:val="%1."/>
       <w:legacy w:legacy="1" w:legacySpace="144" w:legacyIndent="0"/>
       <w:lvlJc w:val="left"/>
@@ -5034,7 +5992,7 @@
     <w:lvl w:ilvl="1">
       <w:start w:val="1"/>
       <w:numFmt w:val="decimal"/>
-      <w:pStyle w:val="Heading2"/>
+      <w:pStyle w:val="Otsikko2"/>
       <w:lvlText w:val="%1.%2"/>
       <w:legacy w:legacy="1" w:legacySpace="144" w:legacyIndent="0"/>
       <w:lvlJc w:val="left"/>
@@ -5042,7 +6000,7 @@
     <w:lvl w:ilvl="2">
       <w:start w:val="1"/>
       <w:numFmt w:val="decimal"/>
-      <w:pStyle w:val="Heading3"/>
+      <w:pStyle w:val="Otsikko3"/>
       <w:lvlText w:val="%1.%2.%3"/>
       <w:legacy w:legacy="1" w:legacySpace="144" w:legacyIndent="0"/>
       <w:lvlJc w:val="left"/>
@@ -5050,7 +6008,7 @@
     <w:lvl w:ilvl="3">
       <w:start w:val="1"/>
       <w:numFmt w:val="decimal"/>
-      <w:pStyle w:val="Heading4"/>
+      <w:pStyle w:val="Otsikko4"/>
       <w:lvlText w:val="%1.%2.%3.%4"/>
       <w:legacy w:legacy="1" w:legacySpace="144" w:legacyIndent="0"/>
       <w:lvlJc w:val="left"/>
@@ -5058,7 +6016,7 @@
     <w:lvl w:ilvl="4">
       <w:start w:val="1"/>
       <w:numFmt w:val="decimal"/>
-      <w:pStyle w:val="Heading5"/>
+      <w:pStyle w:val="Otsikko5"/>
       <w:lvlText w:val="%1.%2.%3.%4.%5"/>
       <w:legacy w:legacy="1" w:legacySpace="144" w:legacyIndent="0"/>
       <w:lvlJc w:val="left"/>
@@ -5066,7 +6024,7 @@
     <w:lvl w:ilvl="5">
       <w:start w:val="1"/>
       <w:numFmt w:val="decimal"/>
-      <w:pStyle w:val="Heading6"/>
+      <w:pStyle w:val="Otsikko6"/>
       <w:lvlText w:val="%1.%2.%3.%4.%5.%6"/>
       <w:legacy w:legacy="1" w:legacySpace="144" w:legacyIndent="0"/>
       <w:lvlJc w:val="left"/>
@@ -5074,7 +6032,7 @@
     <w:lvl w:ilvl="6">
       <w:start w:val="1"/>
       <w:numFmt w:val="decimal"/>
-      <w:pStyle w:val="Heading7"/>
+      <w:pStyle w:val="Otsikko7"/>
       <w:lvlText w:val="%1.%2.%3.%4.%5.%6.%7"/>
       <w:legacy w:legacy="1" w:legacySpace="144" w:legacyIndent="0"/>
       <w:lvlJc w:val="left"/>
@@ -5082,7 +6040,7 @@
     <w:lvl w:ilvl="7">
       <w:start w:val="1"/>
       <w:numFmt w:val="decimal"/>
-      <w:pStyle w:val="Heading8"/>
+      <w:pStyle w:val="Otsikko8"/>
       <w:lvlText w:val="%1.%2.%3.%4.%5.%6.%7.%8"/>
       <w:legacy w:legacy="1" w:legacySpace="144" w:legacyIndent="0"/>
       <w:lvlJc w:val="left"/>
@@ -5090,7 +6048,7 @@
     <w:lvl w:ilvl="8">
       <w:start w:val="1"/>
       <w:numFmt w:val="decimal"/>
-      <w:pStyle w:val="Heading9"/>
+      <w:pStyle w:val="Otsikko9"/>
       <w:lvlText w:val="%1.%2.%3.%4.%5.%6.%7.%8.%9"/>
       <w:legacy w:legacy="1" w:legacySpace="144" w:legacyIndent="0"/>
       <w:lvlJc w:val="left"/>
@@ -6057,7 +7015,7 @@
 </file>
 
 <file path=word/styles.xml><?xml version="1.0" encoding="utf-8"?>
-<w:styles xmlns:mc="http://schemas.openxmlformats.org/markup-compatibility/2006" xmlns:r="http://schemas.openxmlformats.org/officeDocument/2006/relationships" xmlns:w="http://schemas.openxmlformats.org/wordprocessingml/2006/main" xmlns:w14="http://schemas.microsoft.com/office/word/2010/wordml" xmlns:w15="http://schemas.microsoft.com/office/word/2012/wordml" xmlns:w16se="http://schemas.microsoft.com/office/word/2015/wordml/symex" mc:Ignorable="w14 w15 w16se">
+<w:styles xmlns:mc="http://schemas.openxmlformats.org/markup-compatibility/2006" xmlns:r="http://schemas.openxmlformats.org/officeDocument/2006/relationships" xmlns:w="http://schemas.openxmlformats.org/wordprocessingml/2006/main" xmlns:w14="http://schemas.microsoft.com/office/word/2010/wordml" xmlns:w15="http://schemas.microsoft.com/office/word/2012/wordml" mc:Ignorable="w14 w15">
   <w:docDefaults>
     <w:rPrDefault>
       <w:rPr>
@@ -6433,7 +7391,7 @@
     <w:lsdException w:name="List Table 6 Colorful Accent 6" w:uiPriority="51"/>
     <w:lsdException w:name="List Table 7 Colorful Accent 6" w:uiPriority="52"/>
   </w:latentStyles>
-  <w:style w:type="paragraph" w:default="1" w:styleId="Normal">
+  <w:style w:type="paragraph" w:default="1" w:styleId="Normaali">
     <w:name w:val="Normal"/>
     <w:qFormat/>
     <w:rsid w:val="00130E0C"/>
@@ -6446,9 +7404,9 @@
       <w:lang w:eastAsia="en-US"/>
     </w:rPr>
   </w:style>
-  <w:style w:type="paragraph" w:styleId="Heading1">
+  <w:style w:type="paragraph" w:styleId="Otsikko1">
     <w:name w:val="heading 1"/>
-    <w:basedOn w:val="Normal"/>
+    <w:basedOn w:val="Normaali"/>
     <w:next w:val="Leipteksti1"/>
     <w:qFormat/>
     <w:rsid w:val="00130E0C"/>
@@ -6472,9 +7430,9 @@
       <w:caps/>
     </w:rPr>
   </w:style>
-  <w:style w:type="paragraph" w:styleId="Heading2">
+  <w:style w:type="paragraph" w:styleId="Otsikko2">
     <w:name w:val="heading 2"/>
-    <w:basedOn w:val="Normal"/>
+    <w:basedOn w:val="Normaali"/>
     <w:next w:val="Leipteksti1"/>
     <w:qFormat/>
     <w:rsid w:val="00130E0C"/>
@@ -6495,9 +7453,9 @@
       <w:b/>
     </w:rPr>
   </w:style>
-  <w:style w:type="paragraph" w:styleId="Heading3">
+  <w:style w:type="paragraph" w:styleId="Otsikko3">
     <w:name w:val="heading 3"/>
-    <w:basedOn w:val="Heading2"/>
+    <w:basedOn w:val="Otsikko2"/>
     <w:next w:val="Leipteksti1"/>
     <w:qFormat/>
     <w:rsid w:val="00130E0C"/>
@@ -6513,9 +7471,9 @@
       <w:b w:val="0"/>
     </w:rPr>
   </w:style>
-  <w:style w:type="paragraph" w:styleId="Heading4">
+  <w:style w:type="paragraph" w:styleId="Otsikko4">
     <w:name w:val="heading 4"/>
-    <w:basedOn w:val="Heading3"/>
+    <w:basedOn w:val="Otsikko3"/>
     <w:next w:val="Leipteksti1"/>
     <w:qFormat/>
     <w:rsid w:val="00130E0C"/>
@@ -6526,9 +7484,9 @@
       <w:outlineLvl w:val="3"/>
     </w:pPr>
   </w:style>
-  <w:style w:type="paragraph" w:styleId="Heading5">
+  <w:style w:type="paragraph" w:styleId="Otsikko5">
     <w:name w:val="heading 5"/>
-    <w:basedOn w:val="Heading4"/>
+    <w:basedOn w:val="Otsikko4"/>
     <w:next w:val="Leipteksti1"/>
     <w:qFormat/>
     <w:rsid w:val="00130E0C"/>
@@ -6539,10 +7497,10 @@
       <w:outlineLvl w:val="4"/>
     </w:pPr>
   </w:style>
-  <w:style w:type="paragraph" w:styleId="Heading6">
+  <w:style w:type="paragraph" w:styleId="Otsikko6">
     <w:name w:val="heading 6"/>
-    <w:basedOn w:val="Normal"/>
-    <w:next w:val="Normal"/>
+    <w:basedOn w:val="Normaali"/>
+    <w:next w:val="Normaali"/>
     <w:qFormat/>
     <w:rsid w:val="00130E0C"/>
     <w:pPr>
@@ -6557,10 +7515,10 @@
       <w:u w:val="single"/>
     </w:rPr>
   </w:style>
-  <w:style w:type="paragraph" w:styleId="Heading7">
+  <w:style w:type="paragraph" w:styleId="Otsikko7">
     <w:name w:val="heading 7"/>
-    <w:basedOn w:val="Normal"/>
-    <w:next w:val="Normal"/>
+    <w:basedOn w:val="Normaali"/>
+    <w:next w:val="Normaali"/>
     <w:qFormat/>
     <w:rsid w:val="00130E0C"/>
     <w:pPr>
@@ -6576,10 +7534,10 @@
       <w:sz w:val="20"/>
     </w:rPr>
   </w:style>
-  <w:style w:type="paragraph" w:styleId="Heading8">
+  <w:style w:type="paragraph" w:styleId="Otsikko8">
     <w:name w:val="heading 8"/>
-    <w:basedOn w:val="Normal"/>
-    <w:next w:val="Normal"/>
+    <w:basedOn w:val="Normaali"/>
+    <w:next w:val="Normaali"/>
     <w:qFormat/>
     <w:rsid w:val="00130E0C"/>
     <w:pPr>
@@ -6596,10 +7554,10 @@
       <w:sz w:val="20"/>
     </w:rPr>
   </w:style>
-  <w:style w:type="paragraph" w:styleId="Heading9">
+  <w:style w:type="paragraph" w:styleId="Otsikko9">
     <w:name w:val="heading 9"/>
-    <w:basedOn w:val="Normal"/>
-    <w:next w:val="Normal"/>
+    <w:basedOn w:val="Normaali"/>
+    <w:next w:val="Normaali"/>
     <w:qFormat/>
     <w:rsid w:val="00130E0C"/>
     <w:pPr>
@@ -6616,13 +7574,13 @@
       <w:sz w:val="18"/>
     </w:rPr>
   </w:style>
-  <w:style w:type="character" w:default="1" w:styleId="DefaultParagraphFont">
+  <w:style w:type="character" w:default="1" w:styleId="Kappaleenoletusfontti">
     <w:name w:val="Default Paragraph Font"/>
     <w:uiPriority w:val="1"/>
     <w:semiHidden/>
     <w:unhideWhenUsed/>
   </w:style>
-  <w:style w:type="table" w:default="1" w:styleId="TableNormal">
+  <w:style w:type="table" w:default="1" w:styleId="Normaalitaulukko">
     <w:name w:val="Normal Table"/>
     <w:uiPriority w:val="99"/>
     <w:semiHidden/>
@@ -6637,7 +7595,7 @@
       </w:tblCellMar>
     </w:tblPr>
   </w:style>
-  <w:style w:type="numbering" w:default="1" w:styleId="NoList">
+  <w:style w:type="numbering" w:default="1" w:styleId="Eiluetteloa">
     <w:name w:val="No List"/>
     <w:uiPriority w:val="99"/>
     <w:semiHidden/>
@@ -6645,7 +7603,7 @@
   </w:style>
   <w:style w:type="paragraph" w:customStyle="1" w:styleId="Leipteksti1">
     <w:name w:val="Leipäteksti1"/>
-    <w:basedOn w:val="Normal"/>
+    <w:basedOn w:val="Normaali"/>
     <w:rsid w:val="00130E0C"/>
     <w:pPr>
       <w:spacing w:before="1" w:after="1" w:line="240" w:lineRule="auto"/>
@@ -6656,9 +7614,9 @@
       <w:lang w:val="en-US"/>
     </w:rPr>
   </w:style>
-  <w:style w:type="paragraph" w:styleId="Footer">
+  <w:style w:type="paragraph" w:styleId="Alatunniste">
     <w:name w:val="footer"/>
-    <w:basedOn w:val="Header"/>
+    <w:basedOn w:val="Yltunniste"/>
     <w:rsid w:val="00130E0C"/>
     <w:pPr>
       <w:pBdr>
@@ -6667,9 +7625,9 @@
       </w:pBdr>
     </w:pPr>
   </w:style>
-  <w:style w:type="paragraph" w:styleId="Header">
+  <w:style w:type="paragraph" w:styleId="Yltunniste">
     <w:name w:val="header"/>
-    <w:basedOn w:val="Normal"/>
+    <w:basedOn w:val="Normaali"/>
     <w:rsid w:val="00130E0C"/>
     <w:pPr>
       <w:pBdr>
@@ -6689,7 +7647,7 @@
   </w:style>
   <w:style w:type="paragraph" w:customStyle="1" w:styleId="kuva">
     <w:name w:val="kuva"/>
-    <w:basedOn w:val="Normal"/>
+    <w:basedOn w:val="Normaali"/>
     <w:rsid w:val="00130E0C"/>
     <w:pPr>
       <w:pBdr>
@@ -6701,7 +7659,7 @@
   </w:style>
   <w:style w:type="paragraph" w:customStyle="1" w:styleId="kuvateksti">
     <w:name w:val="kuvateksti"/>
-    <w:basedOn w:val="Normal"/>
+    <w:basedOn w:val="Normaali"/>
     <w:rsid w:val="00130E0C"/>
     <w:pPr>
       <w:tabs>
@@ -6716,7 +7674,7 @@
   </w:style>
   <w:style w:type="paragraph" w:customStyle="1" w:styleId="Otsikkonumeroimaton">
     <w:name w:val="Otsikko (numeroimaton)"/>
-    <w:basedOn w:val="Heading1"/>
+    <w:basedOn w:val="Otsikko1"/>
     <w:rsid w:val="00130E0C"/>
     <w:pPr>
       <w:outlineLvl w:val="9"/>
@@ -6764,10 +7722,10 @@
       </w:pBdr>
     </w:pPr>
   </w:style>
-  <w:style w:type="paragraph" w:styleId="TOC1">
+  <w:style w:type="paragraph" w:styleId="Sisluet1">
     <w:name w:val="toc 1"/>
-    <w:basedOn w:val="Normal"/>
-    <w:next w:val="Normal"/>
+    <w:basedOn w:val="Normaali"/>
+    <w:next w:val="Normaali"/>
     <w:uiPriority w:val="39"/>
     <w:rsid w:val="00130E0C"/>
     <w:pPr>
@@ -6783,10 +7741,10 @@
       <w:sz w:val="20"/>
     </w:rPr>
   </w:style>
-  <w:style w:type="paragraph" w:styleId="TOC2">
+  <w:style w:type="paragraph" w:styleId="Sisluet2">
     <w:name w:val="toc 2"/>
-    <w:basedOn w:val="Normal"/>
-    <w:next w:val="Normal"/>
+    <w:basedOn w:val="Normaali"/>
+    <w:next w:val="Normaali"/>
     <w:uiPriority w:val="39"/>
     <w:rsid w:val="00130E0C"/>
     <w:pPr>
@@ -6801,10 +7759,10 @@
       <w:sz w:val="20"/>
     </w:rPr>
   </w:style>
-  <w:style w:type="paragraph" w:styleId="TOC3">
+  <w:style w:type="paragraph" w:styleId="Sisluet3">
     <w:name w:val="toc 3"/>
-    <w:basedOn w:val="Normal"/>
-    <w:next w:val="Normal"/>
+    <w:basedOn w:val="Normaali"/>
+    <w:next w:val="Normaali"/>
     <w:uiPriority w:val="39"/>
     <w:rsid w:val="00130E0C"/>
     <w:pPr>
@@ -6819,10 +7777,10 @@
       <w:sz w:val="20"/>
     </w:rPr>
   </w:style>
-  <w:style w:type="paragraph" w:styleId="TOC4">
+  <w:style w:type="paragraph" w:styleId="Sisluet4">
     <w:name w:val="toc 4"/>
-    <w:basedOn w:val="Normal"/>
-    <w:next w:val="Normal"/>
+    <w:basedOn w:val="Normaali"/>
+    <w:next w:val="Normaali"/>
     <w:semiHidden/>
     <w:rsid w:val="00130E0C"/>
     <w:pPr>
@@ -6836,10 +7794,10 @@
       <w:sz w:val="18"/>
     </w:rPr>
   </w:style>
-  <w:style w:type="paragraph" w:styleId="TOC5">
+  <w:style w:type="paragraph" w:styleId="Sisluet5">
     <w:name w:val="toc 5"/>
-    <w:basedOn w:val="Normal"/>
-    <w:next w:val="Normal"/>
+    <w:basedOn w:val="Normaali"/>
+    <w:next w:val="Normaali"/>
     <w:semiHidden/>
     <w:rsid w:val="00130E0C"/>
     <w:pPr>
@@ -6853,10 +7811,10 @@
       <w:sz w:val="18"/>
     </w:rPr>
   </w:style>
-  <w:style w:type="paragraph" w:styleId="TOC6">
+  <w:style w:type="paragraph" w:styleId="Sisluet6">
     <w:name w:val="toc 6"/>
-    <w:basedOn w:val="Normal"/>
-    <w:next w:val="Normal"/>
+    <w:basedOn w:val="Normaali"/>
+    <w:next w:val="Normaali"/>
     <w:semiHidden/>
     <w:rsid w:val="00130E0C"/>
     <w:pPr>
@@ -6870,10 +7828,10 @@
       <w:sz w:val="18"/>
     </w:rPr>
   </w:style>
-  <w:style w:type="paragraph" w:styleId="TOC7">
+  <w:style w:type="paragraph" w:styleId="Sisluet7">
     <w:name w:val="toc 7"/>
-    <w:basedOn w:val="Normal"/>
-    <w:next w:val="Normal"/>
+    <w:basedOn w:val="Normaali"/>
+    <w:next w:val="Normaali"/>
     <w:semiHidden/>
     <w:rsid w:val="00130E0C"/>
     <w:pPr>
@@ -6887,10 +7845,10 @@
       <w:sz w:val="18"/>
     </w:rPr>
   </w:style>
-  <w:style w:type="paragraph" w:styleId="TOC8">
+  <w:style w:type="paragraph" w:styleId="Sisluet8">
     <w:name w:val="toc 8"/>
-    <w:basedOn w:val="Normal"/>
-    <w:next w:val="Normal"/>
+    <w:basedOn w:val="Normaali"/>
+    <w:next w:val="Normaali"/>
     <w:semiHidden/>
     <w:rsid w:val="00130E0C"/>
     <w:pPr>
@@ -6904,10 +7862,10 @@
       <w:sz w:val="18"/>
     </w:rPr>
   </w:style>
-  <w:style w:type="paragraph" w:styleId="TOC9">
+  <w:style w:type="paragraph" w:styleId="Sisluet9">
     <w:name w:val="toc 9"/>
-    <w:basedOn w:val="Normal"/>
-    <w:next w:val="Normal"/>
+    <w:basedOn w:val="Normaali"/>
+    <w:next w:val="Normaali"/>
     <w:semiHidden/>
     <w:rsid w:val="00130E0C"/>
     <w:pPr>
@@ -6921,7 +7879,7 @@
       <w:sz w:val="18"/>
     </w:rPr>
   </w:style>
-  <w:style w:type="character" w:styleId="Hyperlink">
+  <w:style w:type="character" w:styleId="Hyperlinkki">
     <w:name w:val="Hyperlink"/>
     <w:rsid w:val="00130E0C"/>
     <w:rPr>
@@ -6929,15 +7887,15 @@
       <w:u w:val="single"/>
     </w:rPr>
   </w:style>
-  <w:style w:type="character" w:styleId="PageNumber">
+  <w:style w:type="character" w:styleId="Sivunumero">
     <w:name w:val="page number"/>
-    <w:basedOn w:val="DefaultParagraphFont"/>
+    <w:basedOn w:val="Kappaleenoletusfontti"/>
     <w:rsid w:val="00130E0C"/>
   </w:style>
-  <w:style w:type="paragraph" w:styleId="BalloonText">
+  <w:style w:type="paragraph" w:styleId="Seliteteksti">
     <w:name w:val="Balloon Text"/>
-    <w:basedOn w:val="Normal"/>
-    <w:link w:val="BalloonTextChar"/>
+    <w:basedOn w:val="Normaali"/>
+    <w:link w:val="SelitetekstiChar"/>
     <w:semiHidden/>
     <w:unhideWhenUsed/>
     <w:rsid w:val="00FF488C"/>
@@ -6950,10 +7908,10 @@
       <w:szCs w:val="16"/>
     </w:rPr>
   </w:style>
-  <w:style w:type="character" w:customStyle="1" w:styleId="BalloonTextChar">
-    <w:name w:val="Balloon Text Char"/>
-    <w:basedOn w:val="DefaultParagraphFont"/>
-    <w:link w:val="BalloonText"/>
+  <w:style w:type="character" w:customStyle="1" w:styleId="SelitetekstiChar">
+    <w:name w:val="Seliteteksti Char"/>
+    <w:basedOn w:val="Kappaleenoletusfontti"/>
+    <w:link w:val="Seliteteksti"/>
     <w:semiHidden/>
     <w:rsid w:val="00FF488C"/>
     <w:rPr>
@@ -6963,9 +7921,9 @@
       <w:lang w:eastAsia="en-US"/>
     </w:rPr>
   </w:style>
-  <w:style w:type="character" w:styleId="CommentReference">
+  <w:style w:type="character" w:styleId="Kommentinviite">
     <w:name w:val="annotation reference"/>
-    <w:basedOn w:val="DefaultParagraphFont"/>
+    <w:basedOn w:val="Kappaleenoletusfontti"/>
     <w:semiHidden/>
     <w:unhideWhenUsed/>
     <w:rsid w:val="00B329E9"/>
@@ -6974,10 +7932,10 @@
       <w:szCs w:val="16"/>
     </w:rPr>
   </w:style>
-  <w:style w:type="paragraph" w:styleId="CommentText">
+  <w:style w:type="paragraph" w:styleId="Kommentinteksti">
     <w:name w:val="annotation text"/>
-    <w:basedOn w:val="Normal"/>
-    <w:link w:val="CommentTextChar"/>
+    <w:basedOn w:val="Normaali"/>
+    <w:link w:val="KommentintekstiChar"/>
     <w:semiHidden/>
     <w:unhideWhenUsed/>
     <w:rsid w:val="00B329E9"/>
@@ -6988,21 +7946,21 @@
       <w:sz w:val="20"/>
     </w:rPr>
   </w:style>
-  <w:style w:type="character" w:customStyle="1" w:styleId="CommentTextChar">
-    <w:name w:val="Comment Text Char"/>
-    <w:basedOn w:val="DefaultParagraphFont"/>
-    <w:link w:val="CommentText"/>
+  <w:style w:type="character" w:customStyle="1" w:styleId="KommentintekstiChar">
+    <w:name w:val="Kommentin teksti Char"/>
+    <w:basedOn w:val="Kappaleenoletusfontti"/>
+    <w:link w:val="Kommentinteksti"/>
     <w:semiHidden/>
     <w:rsid w:val="00B329E9"/>
     <w:rPr>
       <w:lang w:eastAsia="en-US"/>
     </w:rPr>
   </w:style>
-  <w:style w:type="paragraph" w:styleId="CommentSubject">
+  <w:style w:type="paragraph" w:styleId="Kommentinotsikko">
     <w:name w:val="annotation subject"/>
-    <w:basedOn w:val="CommentText"/>
-    <w:next w:val="CommentText"/>
-    <w:link w:val="CommentSubjectChar"/>
+    <w:basedOn w:val="Kommentinteksti"/>
+    <w:next w:val="Kommentinteksti"/>
+    <w:link w:val="KommentinotsikkoChar"/>
     <w:semiHidden/>
     <w:unhideWhenUsed/>
     <w:rsid w:val="00B329E9"/>
@@ -7011,10 +7969,10 @@
       <w:bCs/>
     </w:rPr>
   </w:style>
-  <w:style w:type="character" w:customStyle="1" w:styleId="CommentSubjectChar">
-    <w:name w:val="Comment Subject Char"/>
-    <w:basedOn w:val="CommentTextChar"/>
-    <w:link w:val="CommentSubject"/>
+  <w:style w:type="character" w:customStyle="1" w:styleId="KommentinotsikkoChar">
+    <w:name w:val="Kommentin otsikko Char"/>
+    <w:basedOn w:val="KommentintekstiChar"/>
+    <w:link w:val="Kommentinotsikko"/>
     <w:semiHidden/>
     <w:rsid w:val="00B329E9"/>
     <w:rPr>
@@ -7309,4 +8267,16 @@
   <a:objectDefaults/>
   <a:extraClrSchemeLst/>
 </a:theme>
+</file>
+
+<file path=customXml/item1.xml><?xml version="1.0" encoding="utf-8"?>
+<b:Sources xmlns:b="http://schemas.openxmlformats.org/officeDocument/2006/bibliography" xmlns="http://schemas.openxmlformats.org/officeDocument/2006/bibliography" SelectedStyle="\APASixthEditionOfficeOnline.xsl" StyleName="APA" Version="6"/>
+</file>
+
+<file path=customXml/itemProps1.xml><?xml version="1.0" encoding="utf-8"?>
+<ds:datastoreItem xmlns:ds="http://schemas.openxmlformats.org/officeDocument/2006/customXml" ds:itemID="{2B7614AB-BAF8-4457-ABC5-96C964B46787}">
+  <ds:schemaRefs>
+    <ds:schemaRef ds:uri="http://schemas.openxmlformats.org/officeDocument/2006/bibliography"/>
+  </ds:schemaRefs>
+</ds:datastoreItem>
 </file>
</xml_diff>